<commit_message>
Minor formatting corrections to dev guide
</commit_message>
<xml_diff>
--- a/[W15-2C][V0.5]DevGuide.docx
+++ b/[W15-2C][V0.5]DevGuide.docx
@@ -9,7 +9,7 @@
       <w:r>
         <w:rPr>
           <w:noProof/>
-          <w:lang w:val="en-US"/>
+          <w:lang w:val="en-GB"/>
         </w:rPr>
         <w:drawing>
           <wp:inline distT="0" distB="0" distL="0" distR="0" wp14:anchorId="7D412AD5" wp14:editId="481518C0">
@@ -192,7 +192,7 @@
             <w:rPr>
               <w:rFonts w:eastAsiaTheme="minorEastAsia" w:cstheme="minorBidi"/>
               <w:sz w:val="22"/>
-              <w:lang w:eastAsia="ja-JP"/>
+              <w:lang w:val="en-GB" w:eastAsia="ja-JP"/>
             </w:rPr>
           </w:pPr>
           <w:r>
@@ -213,7 +213,7 @@
             </w:rPr>
             <w:fldChar w:fldCharType="separate"/>
           </w:r>
-          <w:hyperlink w:anchor="_Toc385190782" w:history="1">
+          <w:hyperlink w:anchor="_Toc385192321" w:history="1">
             <w:r>
               <w:rPr>
                 <w:rStyle w:val="Hyperlink"/>
@@ -236,7 +236,7 @@
               <w:rPr>
                 <w:webHidden/>
               </w:rPr>
-              <w:instrText xml:space="preserve"> PAGEREF _Toc385190782 \h </w:instrText>
+              <w:instrText xml:space="preserve"> PAGEREF _Toc385192321 \h </w:instrText>
             </w:r>
             <w:r>
               <w:rPr>
@@ -273,9 +273,10 @@
             <w:rPr>
               <w:noProof/>
               <w:sz w:val="22"/>
+              <w:lang w:val="en-GB"/>
             </w:rPr>
           </w:pPr>
-          <w:hyperlink w:anchor="_Toc385190783" w:history="1">
+          <w:hyperlink w:anchor="_Toc385192322" w:history="1">
             <w:r>
               <w:rPr>
                 <w:rStyle w:val="Hyperlink"/>
@@ -288,6 +289,7 @@
               <w:rPr>
                 <w:noProof/>
                 <w:sz w:val="22"/>
+                <w:lang w:val="en-GB"/>
               </w:rPr>
               <w:tab/>
             </w:r>
@@ -332,7 +334,7 @@
                 <w:noProof/>
                 <w:webHidden/>
               </w:rPr>
-              <w:instrText xml:space="preserve"> PAGEREF _Toc385190783 \h </w:instrText>
+              <w:instrText xml:space="preserve"> PAGEREF _Toc385192322 \h </w:instrText>
             </w:r>
             <w:r>
               <w:rPr>
@@ -373,9 +375,10 @@
             <w:rPr>
               <w:noProof/>
               <w:sz w:val="22"/>
+              <w:lang w:val="en-GB"/>
             </w:rPr>
           </w:pPr>
-          <w:hyperlink w:anchor="_Toc385190784" w:history="1">
+          <w:hyperlink w:anchor="_Toc385192323" w:history="1">
             <w:r>
               <w:rPr>
                 <w:rStyle w:val="Hyperlink"/>
@@ -388,6 +391,7 @@
               <w:rPr>
                 <w:noProof/>
                 <w:sz w:val="22"/>
+                <w:lang w:val="en-GB"/>
               </w:rPr>
               <w:tab/>
             </w:r>
@@ -432,7 +436,7 @@
                 <w:noProof/>
                 <w:webHidden/>
               </w:rPr>
-              <w:instrText xml:space="preserve"> PAGEREF _Toc385190784 \h </w:instrText>
+              <w:instrText xml:space="preserve"> PAGEREF _Toc385192323 \h </w:instrText>
             </w:r>
             <w:r>
               <w:rPr>
@@ -473,9 +477,10 @@
             <w:rPr>
               <w:noProof/>
               <w:sz w:val="22"/>
+              <w:lang w:val="en-GB"/>
             </w:rPr>
           </w:pPr>
-          <w:hyperlink w:anchor="_Toc385190785" w:history="1">
+          <w:hyperlink w:anchor="_Toc385192324" w:history="1">
             <w:r>
               <w:rPr>
                 <w:rStyle w:val="Hyperlink"/>
@@ -488,6 +493,7 @@
               <w:rPr>
                 <w:noProof/>
                 <w:sz w:val="22"/>
+                <w:lang w:val="en-GB"/>
               </w:rPr>
               <w:tab/>
             </w:r>
@@ -517,7 +523,7 @@
                 <w:noProof/>
                 <w:webHidden/>
               </w:rPr>
-              <w:instrText xml:space="preserve"> PAGEREF _Toc385190785 \h </w:instrText>
+              <w:instrText xml:space="preserve"> PAGEREF _Toc385192324 \h </w:instrText>
             </w:r>
             <w:r>
               <w:rPr>
@@ -558,9 +564,10 @@
             <w:rPr>
               <w:noProof/>
               <w:sz w:val="22"/>
+              <w:lang w:val="en-GB"/>
             </w:rPr>
           </w:pPr>
-          <w:hyperlink w:anchor="_Toc385190786" w:history="1">
+          <w:hyperlink w:anchor="_Toc385192325" w:history="1">
             <w:r>
               <w:rPr>
                 <w:rStyle w:val="Hyperlink"/>
@@ -573,6 +580,7 @@
               <w:rPr>
                 <w:noProof/>
                 <w:sz w:val="22"/>
+                <w:lang w:val="en-GB"/>
               </w:rPr>
               <w:tab/>
             </w:r>
@@ -602,7 +610,7 @@
                 <w:noProof/>
                 <w:webHidden/>
               </w:rPr>
-              <w:instrText xml:space="preserve"> PAGEREF _Toc385190786 \h </w:instrText>
+              <w:instrText xml:space="preserve"> PAGEREF _Toc385192325 \h </w:instrText>
             </w:r>
             <w:r>
               <w:rPr>
@@ -643,9 +651,10 @@
             <w:rPr>
               <w:noProof/>
               <w:sz w:val="22"/>
+              <w:lang w:val="en-GB"/>
             </w:rPr>
           </w:pPr>
-          <w:hyperlink w:anchor="_Toc385190787" w:history="1">
+          <w:hyperlink w:anchor="_Toc385192326" w:history="1">
             <w:r>
               <w:rPr>
                 <w:rStyle w:val="Hyperlink"/>
@@ -658,6 +667,7 @@
               <w:rPr>
                 <w:noProof/>
                 <w:sz w:val="22"/>
+                <w:lang w:val="en-GB"/>
               </w:rPr>
               <w:tab/>
             </w:r>
@@ -687,7 +697,7 @@
                 <w:noProof/>
                 <w:webHidden/>
               </w:rPr>
-              <w:instrText xml:space="preserve"> PAGEREF _Toc385190787 \h </w:instrText>
+              <w:instrText xml:space="preserve"> PAGEREF _Toc385192326 \h </w:instrText>
             </w:r>
             <w:r>
               <w:rPr>
@@ -728,9 +738,10 @@
             <w:rPr>
               <w:noProof/>
               <w:sz w:val="22"/>
+              <w:lang w:val="en-GB"/>
             </w:rPr>
           </w:pPr>
-          <w:hyperlink w:anchor="_Toc385190788" w:history="1">
+          <w:hyperlink w:anchor="_Toc385192327" w:history="1">
             <w:r>
               <w:rPr>
                 <w:rStyle w:val="Hyperlink"/>
@@ -743,6 +754,7 @@
               <w:rPr>
                 <w:noProof/>
                 <w:sz w:val="22"/>
+                <w:lang w:val="en-GB"/>
               </w:rPr>
               <w:tab/>
             </w:r>
@@ -772,7 +784,7 @@
                 <w:noProof/>
                 <w:webHidden/>
               </w:rPr>
-              <w:instrText xml:space="preserve"> PAGEREF _Toc385190788 \h </w:instrText>
+              <w:instrText xml:space="preserve"> PAGEREF _Toc385192327 \h </w:instrText>
             </w:r>
             <w:r>
               <w:rPr>
@@ -809,10 +821,10 @@
             <w:rPr>
               <w:rFonts w:eastAsiaTheme="minorEastAsia" w:cstheme="minorBidi"/>
               <w:sz w:val="22"/>
-              <w:lang w:eastAsia="ja-JP"/>
+              <w:lang w:val="en-GB" w:eastAsia="ja-JP"/>
             </w:rPr>
           </w:pPr>
-          <w:hyperlink w:anchor="_Toc385190789" w:history="1">
+          <w:hyperlink w:anchor="_Toc385192328" w:history="1">
             <w:r>
               <w:rPr>
                 <w:rStyle w:val="Hyperlink"/>
@@ -835,7 +847,7 @@
               <w:rPr>
                 <w:webHidden/>
               </w:rPr>
-              <w:instrText xml:space="preserve"> PAGEREF _Toc385190789 \h </w:instrText>
+              <w:instrText xml:space="preserve"> PAGEREF _Toc385192328 \h </w:instrText>
             </w:r>
             <w:r>
               <w:rPr>
@@ -872,9 +884,10 @@
             <w:rPr>
               <w:noProof/>
               <w:sz w:val="22"/>
+              <w:lang w:val="en-GB"/>
             </w:rPr>
           </w:pPr>
-          <w:hyperlink w:anchor="_Toc385190790" w:history="1">
+          <w:hyperlink w:anchor="_Toc385192329" w:history="1">
             <w:r>
               <w:rPr>
                 <w:rStyle w:val="Hyperlink"/>
@@ -887,6 +900,7 @@
               <w:rPr>
                 <w:noProof/>
                 <w:sz w:val="22"/>
+                <w:lang w:val="en-GB"/>
               </w:rPr>
               <w:tab/>
             </w:r>
@@ -916,7 +930,7 @@
                 <w:noProof/>
                 <w:webHidden/>
               </w:rPr>
-              <w:instrText xml:space="preserve"> PAGEREF _Toc385190790 \h </w:instrText>
+              <w:instrText xml:space="preserve"> PAGEREF _Toc385192329 \h </w:instrText>
             </w:r>
             <w:r>
               <w:rPr>
@@ -957,9 +971,10 @@
             <w:rPr>
               <w:noProof/>
               <w:sz w:val="22"/>
+              <w:lang w:val="en-GB"/>
             </w:rPr>
           </w:pPr>
-          <w:hyperlink w:anchor="_Toc385190791" w:history="1">
+          <w:hyperlink w:anchor="_Toc385192330" w:history="1">
             <w:r>
               <w:rPr>
                 <w:rStyle w:val="Hyperlink"/>
@@ -972,6 +987,7 @@
               <w:rPr>
                 <w:noProof/>
                 <w:sz w:val="22"/>
+                <w:lang w:val="en-GB"/>
               </w:rPr>
               <w:tab/>
             </w:r>
@@ -1001,7 +1017,7 @@
                 <w:noProof/>
                 <w:webHidden/>
               </w:rPr>
-              <w:instrText xml:space="preserve"> PAGEREF _Toc385190791 \h </w:instrText>
+              <w:instrText xml:space="preserve"> PAGEREF _Toc385192330 \h </w:instrText>
             </w:r>
             <w:r>
               <w:rPr>
@@ -1042,9 +1058,10 @@
             <w:rPr>
               <w:noProof/>
               <w:sz w:val="22"/>
+              <w:lang w:val="en-GB"/>
             </w:rPr>
           </w:pPr>
-          <w:hyperlink w:anchor="_Toc385190792" w:history="1">
+          <w:hyperlink w:anchor="_Toc385192331" w:history="1">
             <w:r>
               <w:rPr>
                 <w:rStyle w:val="Hyperlink"/>
@@ -1057,6 +1074,7 @@
               <w:rPr>
                 <w:noProof/>
                 <w:sz w:val="22"/>
+                <w:lang w:val="en-GB"/>
               </w:rPr>
               <w:tab/>
             </w:r>
@@ -1086,7 +1104,7 @@
                 <w:noProof/>
                 <w:webHidden/>
               </w:rPr>
-              <w:instrText xml:space="preserve"> PAGEREF _Toc385190792 \h </w:instrText>
+              <w:instrText xml:space="preserve"> PAGEREF _Toc385192331 \h </w:instrText>
             </w:r>
             <w:r>
               <w:rPr>
@@ -1123,10 +1141,10 @@
             <w:rPr>
               <w:rFonts w:eastAsiaTheme="minorEastAsia" w:cstheme="minorBidi"/>
               <w:sz w:val="22"/>
-              <w:lang w:eastAsia="ja-JP"/>
+              <w:lang w:val="en-GB" w:eastAsia="ja-JP"/>
             </w:rPr>
           </w:pPr>
-          <w:hyperlink w:anchor="_Toc385190793" w:history="1">
+          <w:hyperlink w:anchor="_Toc385192332" w:history="1">
             <w:r>
               <w:rPr>
                 <w:rStyle w:val="Hyperlink"/>
@@ -1149,7 +1167,7 @@
               <w:rPr>
                 <w:webHidden/>
               </w:rPr>
-              <w:instrText xml:space="preserve"> PAGEREF _Toc385190793 \h </w:instrText>
+              <w:instrText xml:space="preserve"> PAGEREF _Toc385192332 \h </w:instrText>
             </w:r>
             <w:r>
               <w:rPr>
@@ -1186,9 +1204,10 @@
             <w:rPr>
               <w:noProof/>
               <w:sz w:val="22"/>
+              <w:lang w:val="en-GB"/>
             </w:rPr>
           </w:pPr>
-          <w:hyperlink w:anchor="_Toc385190794" w:history="1">
+          <w:hyperlink w:anchor="_Toc385192333" w:history="1">
             <w:r>
               <w:rPr>
                 <w:rStyle w:val="Hyperlink"/>
@@ -1201,6 +1220,7 @@
               <w:rPr>
                 <w:noProof/>
                 <w:sz w:val="22"/>
+                <w:lang w:val="en-GB"/>
               </w:rPr>
               <w:tab/>
             </w:r>
@@ -1230,7 +1250,7 @@
                 <w:noProof/>
                 <w:webHidden/>
               </w:rPr>
-              <w:instrText xml:space="preserve"> PAGEREF _Toc385190794 \h </w:instrText>
+              <w:instrText xml:space="preserve"> PAGEREF _Toc385192333 \h </w:instrText>
             </w:r>
             <w:r>
               <w:rPr>
@@ -1271,9 +1291,10 @@
             <w:rPr>
               <w:noProof/>
               <w:sz w:val="22"/>
+              <w:lang w:val="en-GB"/>
             </w:rPr>
           </w:pPr>
-          <w:hyperlink w:anchor="_Toc385190795" w:history="1">
+          <w:hyperlink w:anchor="_Toc385192334" w:history="1">
             <w:r>
               <w:rPr>
                 <w:rStyle w:val="Hyperlink"/>
@@ -1286,6 +1307,7 @@
               <w:rPr>
                 <w:noProof/>
                 <w:sz w:val="22"/>
+                <w:lang w:val="en-GB"/>
               </w:rPr>
               <w:tab/>
             </w:r>
@@ -1315,7 +1337,7 @@
                 <w:noProof/>
                 <w:webHidden/>
               </w:rPr>
-              <w:instrText xml:space="preserve"> PAGEREF _Toc385190795 \h </w:instrText>
+              <w:instrText xml:space="preserve"> PAGEREF _Toc385192334 \h </w:instrText>
             </w:r>
             <w:r>
               <w:rPr>
@@ -1356,9 +1378,10 @@
             <w:rPr>
               <w:noProof/>
               <w:sz w:val="22"/>
+              <w:lang w:val="en-GB"/>
             </w:rPr>
           </w:pPr>
-          <w:hyperlink w:anchor="_Toc385190796" w:history="1">
+          <w:hyperlink w:anchor="_Toc385192335" w:history="1">
             <w:r>
               <w:rPr>
                 <w:rStyle w:val="Hyperlink"/>
@@ -1371,6 +1394,7 @@
               <w:rPr>
                 <w:noProof/>
                 <w:sz w:val="22"/>
+                <w:lang w:val="en-GB"/>
               </w:rPr>
               <w:tab/>
             </w:r>
@@ -1400,7 +1424,7 @@
                 <w:noProof/>
                 <w:webHidden/>
               </w:rPr>
-              <w:instrText xml:space="preserve"> PAGEREF _Toc385190796 \h </w:instrText>
+              <w:instrText xml:space="preserve"> PAGEREF _Toc385192335 \h </w:instrText>
             </w:r>
             <w:r>
               <w:rPr>
@@ -1441,9 +1465,10 @@
             <w:rPr>
               <w:noProof/>
               <w:sz w:val="22"/>
+              <w:lang w:val="en-GB"/>
             </w:rPr>
           </w:pPr>
-          <w:hyperlink w:anchor="_Toc385190797" w:history="1">
+          <w:hyperlink w:anchor="_Toc385192336" w:history="1">
             <w:r>
               <w:rPr>
                 <w:rStyle w:val="Hyperlink"/>
@@ -1456,6 +1481,7 @@
               <w:rPr>
                 <w:noProof/>
                 <w:sz w:val="22"/>
+                <w:lang w:val="en-GB"/>
               </w:rPr>
               <w:tab/>
             </w:r>
@@ -1485,7 +1511,7 @@
                 <w:noProof/>
                 <w:webHidden/>
               </w:rPr>
-              <w:instrText xml:space="preserve"> PAGEREF _Toc385190797 \h </w:instrText>
+              <w:instrText xml:space="preserve"> PAGEREF _Toc385192336 \h </w:instrText>
             </w:r>
             <w:r>
               <w:rPr>
@@ -1526,9 +1552,10 @@
             <w:rPr>
               <w:noProof/>
               <w:sz w:val="22"/>
+              <w:lang w:val="en-GB"/>
             </w:rPr>
           </w:pPr>
-          <w:hyperlink w:anchor="_Toc385190798" w:history="1">
+          <w:hyperlink w:anchor="_Toc385192337" w:history="1">
             <w:r>
               <w:rPr>
                 <w:rStyle w:val="Hyperlink"/>
@@ -1541,6 +1568,7 @@
               <w:rPr>
                 <w:noProof/>
                 <w:sz w:val="22"/>
+                <w:lang w:val="en-GB"/>
               </w:rPr>
               <w:tab/>
             </w:r>
@@ -1570,7 +1598,7 @@
                 <w:noProof/>
                 <w:webHidden/>
               </w:rPr>
-              <w:instrText xml:space="preserve"> PAGEREF _Toc385190798 \h </w:instrText>
+              <w:instrText xml:space="preserve"> PAGEREF _Toc385192337 \h </w:instrText>
             </w:r>
             <w:r>
               <w:rPr>
@@ -1611,9 +1639,10 @@
             <w:rPr>
               <w:noProof/>
               <w:sz w:val="22"/>
+              <w:lang w:val="en-GB"/>
             </w:rPr>
           </w:pPr>
-          <w:hyperlink w:anchor="_Toc385190799" w:history="1">
+          <w:hyperlink w:anchor="_Toc385192338" w:history="1">
             <w:r>
               <w:rPr>
                 <w:rStyle w:val="Hyperlink"/>
@@ -1626,6 +1655,7 @@
               <w:rPr>
                 <w:noProof/>
                 <w:sz w:val="22"/>
+                <w:lang w:val="en-GB"/>
               </w:rPr>
               <w:tab/>
             </w:r>
@@ -1655,7 +1685,7 @@
                 <w:noProof/>
                 <w:webHidden/>
               </w:rPr>
-              <w:instrText xml:space="preserve"> PAGEREF _Toc385190799 \h </w:instrText>
+              <w:instrText xml:space="preserve"> PAGEREF _Toc385192338 \h </w:instrText>
             </w:r>
             <w:r>
               <w:rPr>
@@ -1692,10 +1722,10 @@
             <w:rPr>
               <w:rFonts w:eastAsiaTheme="minorEastAsia" w:cstheme="minorBidi"/>
               <w:sz w:val="22"/>
-              <w:lang w:eastAsia="ja-JP"/>
+              <w:lang w:val="en-GB" w:eastAsia="ja-JP"/>
             </w:rPr>
           </w:pPr>
-          <w:hyperlink w:anchor="_Toc385190800" w:history="1">
+          <w:hyperlink w:anchor="_Toc385192339" w:history="1">
             <w:r>
               <w:rPr>
                 <w:rStyle w:val="Hyperlink"/>
@@ -1718,7 +1748,7 @@
               <w:rPr>
                 <w:webHidden/>
               </w:rPr>
-              <w:instrText xml:space="preserve"> PAGEREF _Toc385190800 \h </w:instrText>
+              <w:instrText xml:space="preserve"> PAGEREF _Toc385192339 \h </w:instrText>
             </w:r>
             <w:r>
               <w:rPr>
@@ -1755,9 +1785,10 @@
             <w:rPr>
               <w:noProof/>
               <w:sz w:val="22"/>
+              <w:lang w:val="en-GB"/>
             </w:rPr>
           </w:pPr>
-          <w:hyperlink w:anchor="_Toc385190801" w:history="1">
+          <w:hyperlink w:anchor="_Toc385192340" w:history="1">
             <w:r>
               <w:rPr>
                 <w:rStyle w:val="Hyperlink"/>
@@ -1770,6 +1801,7 @@
               <w:rPr>
                 <w:noProof/>
                 <w:sz w:val="22"/>
+                <w:lang w:val="en-GB"/>
               </w:rPr>
               <w:tab/>
             </w:r>
@@ -1799,7 +1831,7 @@
                 <w:noProof/>
                 <w:webHidden/>
               </w:rPr>
-              <w:instrText xml:space="preserve"> PAGEREF _Toc385190801 \h </w:instrText>
+              <w:instrText xml:space="preserve"> PAGEREF _Toc385192340 \h </w:instrText>
             </w:r>
             <w:r>
               <w:rPr>
@@ -1840,9 +1872,10 @@
             <w:rPr>
               <w:noProof/>
               <w:sz w:val="22"/>
+              <w:lang w:val="en-GB"/>
             </w:rPr>
           </w:pPr>
-          <w:hyperlink w:anchor="_Toc385190802" w:history="1">
+          <w:hyperlink w:anchor="_Toc385192341" w:history="1">
             <w:r>
               <w:rPr>
                 <w:rStyle w:val="Hyperlink"/>
@@ -1855,6 +1888,7 @@
               <w:rPr>
                 <w:noProof/>
                 <w:sz w:val="22"/>
+                <w:lang w:val="en-GB"/>
               </w:rPr>
               <w:tab/>
             </w:r>
@@ -1884,7 +1918,7 @@
                 <w:noProof/>
                 <w:webHidden/>
               </w:rPr>
-              <w:instrText xml:space="preserve"> PAGEREF _Toc385190802 \h </w:instrText>
+              <w:instrText xml:space="preserve"> PAGEREF _Toc385192341 \h </w:instrText>
             </w:r>
             <w:r>
               <w:rPr>
@@ -1921,10 +1955,10 @@
             <w:rPr>
               <w:rFonts w:eastAsiaTheme="minorEastAsia" w:cstheme="minorBidi"/>
               <w:sz w:val="22"/>
-              <w:lang w:eastAsia="ja-JP"/>
+              <w:lang w:val="en-GB" w:eastAsia="ja-JP"/>
             </w:rPr>
           </w:pPr>
-          <w:hyperlink w:anchor="_Toc385190803" w:history="1">
+          <w:hyperlink w:anchor="_Toc385192342" w:history="1">
             <w:r>
               <w:rPr>
                 <w:rStyle w:val="Hyperlink"/>
@@ -1947,7 +1981,7 @@
               <w:rPr>
                 <w:webHidden/>
               </w:rPr>
-              <w:instrText xml:space="preserve"> PAGEREF _Toc385190803 \h </w:instrText>
+              <w:instrText xml:space="preserve"> PAGEREF _Toc385192342 \h </w:instrText>
             </w:r>
             <w:r>
               <w:rPr>
@@ -1984,9 +2018,10 @@
             <w:rPr>
               <w:noProof/>
               <w:sz w:val="22"/>
+              <w:lang w:val="en-GB"/>
             </w:rPr>
           </w:pPr>
-          <w:hyperlink w:anchor="_Toc385190804" w:history="1">
+          <w:hyperlink w:anchor="_Toc385192343" w:history="1">
             <w:r>
               <w:rPr>
                 <w:rStyle w:val="Hyperlink"/>
@@ -1999,6 +2034,7 @@
               <w:rPr>
                 <w:noProof/>
                 <w:sz w:val="22"/>
+                <w:lang w:val="en-GB"/>
               </w:rPr>
               <w:tab/>
             </w:r>
@@ -2028,7 +2064,7 @@
                 <w:noProof/>
                 <w:webHidden/>
               </w:rPr>
-              <w:instrText xml:space="preserve"> PAGEREF _Toc385190804 \h </w:instrText>
+              <w:instrText xml:space="preserve"> PAGEREF _Toc385192343 \h </w:instrText>
             </w:r>
             <w:r>
               <w:rPr>
@@ -2069,9 +2105,10 @@
             <w:rPr>
               <w:noProof/>
               <w:sz w:val="22"/>
+              <w:lang w:val="en-GB"/>
             </w:rPr>
           </w:pPr>
-          <w:hyperlink w:anchor="_Toc385190805" w:history="1">
+          <w:hyperlink w:anchor="_Toc385192344" w:history="1">
             <w:r>
               <w:rPr>
                 <w:rStyle w:val="Hyperlink"/>
@@ -2084,6 +2121,7 @@
               <w:rPr>
                 <w:noProof/>
                 <w:sz w:val="22"/>
+                <w:lang w:val="en-GB"/>
               </w:rPr>
               <w:tab/>
             </w:r>
@@ -2113,7 +2151,7 @@
                 <w:noProof/>
                 <w:webHidden/>
               </w:rPr>
-              <w:instrText xml:space="preserve"> PAGEREF _Toc385190805 \h </w:instrText>
+              <w:instrText xml:space="preserve"> PAGEREF _Toc385192344 \h </w:instrText>
             </w:r>
             <w:r>
               <w:rPr>
@@ -2154,9 +2192,10 @@
             <w:rPr>
               <w:noProof/>
               <w:sz w:val="22"/>
+              <w:lang w:val="en-GB"/>
             </w:rPr>
           </w:pPr>
-          <w:hyperlink w:anchor="_Toc385190806" w:history="1">
+          <w:hyperlink w:anchor="_Toc385192345" w:history="1">
             <w:r>
               <w:rPr>
                 <w:rStyle w:val="Hyperlink"/>
@@ -2169,6 +2208,7 @@
               <w:rPr>
                 <w:noProof/>
                 <w:sz w:val="22"/>
+                <w:lang w:val="en-GB"/>
               </w:rPr>
               <w:tab/>
             </w:r>
@@ -2198,7 +2238,7 @@
                 <w:noProof/>
                 <w:webHidden/>
               </w:rPr>
-              <w:instrText xml:space="preserve"> PAGEREF _Toc385190806 \h </w:instrText>
+              <w:instrText xml:space="preserve"> PAGEREF _Toc385192345 \h </w:instrText>
             </w:r>
             <w:r>
               <w:rPr>
@@ -2239,9 +2279,10 @@
             <w:rPr>
               <w:noProof/>
               <w:sz w:val="22"/>
+              <w:lang w:val="en-GB"/>
             </w:rPr>
           </w:pPr>
-          <w:hyperlink w:anchor="_Toc385190807" w:history="1">
+          <w:hyperlink w:anchor="_Toc385192346" w:history="1">
             <w:r>
               <w:rPr>
                 <w:rStyle w:val="Hyperlink"/>
@@ -2254,6 +2295,7 @@
               <w:rPr>
                 <w:noProof/>
                 <w:sz w:val="22"/>
+                <w:lang w:val="en-GB"/>
               </w:rPr>
               <w:tab/>
             </w:r>
@@ -2283,7 +2325,7 @@
                 <w:noProof/>
                 <w:webHidden/>
               </w:rPr>
-              <w:instrText xml:space="preserve"> PAGEREF _Toc385190807 \h </w:instrText>
+              <w:instrText xml:space="preserve"> PAGEREF _Toc385192346 \h </w:instrText>
             </w:r>
             <w:r>
               <w:rPr>
@@ -2320,10 +2362,10 @@
             <w:rPr>
               <w:rFonts w:eastAsiaTheme="minorEastAsia" w:cstheme="minorBidi"/>
               <w:sz w:val="22"/>
-              <w:lang w:eastAsia="ja-JP"/>
+              <w:lang w:val="en-GB" w:eastAsia="ja-JP"/>
             </w:rPr>
           </w:pPr>
-          <w:hyperlink w:anchor="_Toc385190808" w:history="1">
+          <w:hyperlink w:anchor="_Toc385192347" w:history="1">
             <w:r>
               <w:rPr>
                 <w:rStyle w:val="Hyperlink"/>
@@ -2346,7 +2388,7 @@
               <w:rPr>
                 <w:webHidden/>
               </w:rPr>
-              <w:instrText xml:space="preserve"> PAGEREF _Toc385190808 \h </w:instrText>
+              <w:instrText xml:space="preserve"> PAGEREF _Toc385192347 \h </w:instrText>
             </w:r>
             <w:r>
               <w:rPr>
@@ -2379,10 +2421,10 @@
             <w:rPr>
               <w:rFonts w:eastAsiaTheme="minorEastAsia" w:cstheme="minorBidi"/>
               <w:sz w:val="22"/>
-              <w:lang w:eastAsia="ja-JP"/>
+              <w:lang w:val="en-GB" w:eastAsia="ja-JP"/>
             </w:rPr>
           </w:pPr>
-          <w:hyperlink w:anchor="_Toc385190809" w:history="1">
+          <w:hyperlink w:anchor="_Toc385192348" w:history="1">
             <w:r>
               <w:rPr>
                 <w:rStyle w:val="Hyperlink"/>
@@ -2405,7 +2447,7 @@
               <w:rPr>
                 <w:webHidden/>
               </w:rPr>
-              <w:instrText xml:space="preserve"> PAGEREF _Toc385190809 \h </w:instrText>
+              <w:instrText xml:space="preserve"> PAGEREF _Toc385192348 \h </w:instrText>
             </w:r>
             <w:r>
               <w:rPr>
@@ -2442,9 +2484,10 @@
             <w:rPr>
               <w:noProof/>
               <w:sz w:val="22"/>
+              <w:lang w:val="en-GB"/>
             </w:rPr>
           </w:pPr>
-          <w:hyperlink w:anchor="_Toc385190810" w:history="1">
+          <w:hyperlink w:anchor="_Toc385192349" w:history="1">
             <w:r>
               <w:rPr>
                 <w:rStyle w:val="Hyperlink"/>
@@ -2457,6 +2500,7 @@
               <w:rPr>
                 <w:noProof/>
                 <w:sz w:val="22"/>
+                <w:lang w:val="en-GB"/>
               </w:rPr>
               <w:tab/>
             </w:r>
@@ -2486,7 +2530,7 @@
                 <w:noProof/>
                 <w:webHidden/>
               </w:rPr>
-              <w:instrText xml:space="preserve"> PAGEREF _Toc385190810 \h </w:instrText>
+              <w:instrText xml:space="preserve"> PAGEREF _Toc385192349 \h </w:instrText>
             </w:r>
             <w:r>
               <w:rPr>
@@ -2527,9 +2571,10 @@
             <w:rPr>
               <w:noProof/>
               <w:sz w:val="22"/>
+              <w:lang w:val="en-GB"/>
             </w:rPr>
           </w:pPr>
-          <w:hyperlink w:anchor="_Toc385190811" w:history="1">
+          <w:hyperlink w:anchor="_Toc385192350" w:history="1">
             <w:r>
               <w:rPr>
                 <w:rStyle w:val="Hyperlink"/>
@@ -2542,6 +2587,7 @@
               <w:rPr>
                 <w:noProof/>
                 <w:sz w:val="22"/>
+                <w:lang w:val="en-GB"/>
               </w:rPr>
               <w:tab/>
             </w:r>
@@ -2571,7 +2617,7 @@
                 <w:noProof/>
                 <w:webHidden/>
               </w:rPr>
-              <w:instrText xml:space="preserve"> PAGEREF _Toc385190811 \h </w:instrText>
+              <w:instrText xml:space="preserve"> PAGEREF _Toc385192350 \h </w:instrText>
             </w:r>
             <w:r>
               <w:rPr>
@@ -2636,7 +2682,7 @@
           <w:sz w:val="48"/>
         </w:rPr>
       </w:pPr>
-      <w:bookmarkStart w:id="0" w:name="_Toc385190782"/>
+      <w:bookmarkStart w:id="0" w:name="_Toc385192321"/>
       <w:r>
         <w:lastRenderedPageBreak/>
         <w:t xml:space="preserve">1. </w:t>
@@ -2659,7 +2705,7 @@
         </w:rPr>
         <w:t xml:space="preserve"> </w:t>
       </w:r>
-      <w:bookmarkStart w:id="1" w:name="_Toc385190783"/>
+      <w:bookmarkStart w:id="1" w:name="_Toc385192322"/>
       <w:r>
         <w:rPr>
           <w:sz w:val="32"/>
@@ -2954,7 +3000,7 @@
         </w:rPr>
         <w:t xml:space="preserve"> </w:t>
       </w:r>
-      <w:bookmarkStart w:id="2" w:name="_Toc385190784"/>
+      <w:bookmarkStart w:id="2" w:name="_Toc385192323"/>
       <w:r>
         <w:rPr>
           <w:sz w:val="32"/>
@@ -3217,7 +3263,7 @@
         </w:rPr>
         <w:t xml:space="preserve"> </w:t>
       </w:r>
-      <w:bookmarkStart w:id="3" w:name="_Toc385190785"/>
+      <w:bookmarkStart w:id="3" w:name="_Toc385192324"/>
       <w:r>
         <w:rPr>
           <w:sz w:val="32"/>
@@ -3358,7 +3404,7 @@
         <w:lastRenderedPageBreak/>
         <w:t xml:space="preserve"> </w:t>
       </w:r>
-      <w:bookmarkStart w:id="4" w:name="_Toc385190786"/>
+      <w:bookmarkStart w:id="4" w:name="_Toc385192325"/>
       <w:r>
         <w:rPr>
           <w:sz w:val="32"/>
@@ -3779,7 +3825,7 @@
         </w:rPr>
         <w:t xml:space="preserve"> </w:t>
       </w:r>
-      <w:bookmarkStart w:id="5" w:name="_Toc385190787"/>
+      <w:bookmarkStart w:id="5" w:name="_Toc385192326"/>
       <w:r>
         <w:rPr>
           <w:sz w:val="32"/>
@@ -4082,7 +4128,7 @@
           <w:sz w:val="32"/>
         </w:rPr>
       </w:pPr>
-      <w:bookmarkStart w:id="6" w:name="_Toc385190788"/>
+      <w:bookmarkStart w:id="6" w:name="_Toc385192327"/>
       <w:r>
         <w:rPr>
           <w:sz w:val="32"/>
@@ -4209,7 +4255,7 @@
           <w:lang w:val="en-US"/>
         </w:rPr>
       </w:pPr>
-      <w:bookmarkStart w:id="7" w:name="_Toc385190789"/>
+      <w:bookmarkStart w:id="7" w:name="_Toc385192328"/>
       <w:r>
         <w:rPr>
           <w:lang w:val="en-US"/>
@@ -4256,7 +4302,7 @@
         </w:rPr>
         <w:t xml:space="preserve"> </w:t>
       </w:r>
-      <w:bookmarkStart w:id="8" w:name="_Toc385190790"/>
+      <w:bookmarkStart w:id="8" w:name="_Toc385192329"/>
       <w:r>
         <w:rPr>
           <w:sz w:val="32"/>
@@ -4808,7 +4854,7 @@
         <w:lastRenderedPageBreak/>
         <w:t xml:space="preserve"> </w:t>
       </w:r>
-      <w:bookmarkStart w:id="9" w:name="_Toc385190791"/>
+      <w:bookmarkStart w:id="9" w:name="_Toc385192330"/>
       <w:r>
         <w:rPr>
           <w:sz w:val="32"/>
@@ -4945,7 +4991,7 @@
         </w:rPr>
         <w:t xml:space="preserve"> </w:t>
       </w:r>
-      <w:bookmarkStart w:id="10" w:name="_Toc385190792"/>
+      <w:bookmarkStart w:id="10" w:name="_Toc385192331"/>
       <w:r>
         <w:rPr>
           <w:sz w:val="32"/>
@@ -5112,7 +5158,7 @@
         </w:rPr>
         <w:br w:type="page"/>
       </w:r>
-      <w:bookmarkStart w:id="11" w:name="_Toc385190793"/>
+      <w:bookmarkStart w:id="11" w:name="_Toc385192332"/>
       <w:r>
         <w:rPr>
           <w:lang w:val="en-US"/>
@@ -5141,7 +5187,7 @@
         </w:rPr>
         <w:t xml:space="preserve"> </w:t>
       </w:r>
-      <w:bookmarkStart w:id="12" w:name="_Toc385190794"/>
+      <w:bookmarkStart w:id="12" w:name="_Toc385192333"/>
       <w:r>
         <w:rPr>
           <w:sz w:val="32"/>
@@ -5170,7 +5216,7 @@
       <w:r>
         <w:rPr>
           <w:noProof/>
-          <w:lang w:val="en-US"/>
+          <w:lang w:val="en-GB"/>
         </w:rPr>
         <w:drawing>
           <wp:inline distT="0" distB="0" distL="0" distR="0">
@@ -5616,7 +5662,7 @@
         <w:lastRenderedPageBreak/>
         <w:t xml:space="preserve"> </w:t>
       </w:r>
-      <w:bookmarkStart w:id="13" w:name="_Toc385190795"/>
+      <w:bookmarkStart w:id="13" w:name="_Toc385192334"/>
       <w:r>
         <w:rPr>
           <w:lang w:val="en-US"/>
@@ -6155,7 +6201,7 @@
         <w:lastRenderedPageBreak/>
         <w:t xml:space="preserve"> </w:t>
       </w:r>
-      <w:bookmarkStart w:id="14" w:name="_Toc385190796"/>
+      <w:bookmarkStart w:id="14" w:name="_Toc385192335"/>
       <w:r>
         <w:rPr>
           <w:sz w:val="32"/>
@@ -6190,7 +6236,7 @@
       <w:r>
         <w:rPr>
           <w:noProof/>
-          <w:lang w:val="en-US"/>
+          <w:lang w:val="en-GB"/>
         </w:rPr>
         <w:drawing>
           <wp:inline distT="0" distB="0" distL="0" distR="0">
@@ -6667,7 +6713,7 @@
         <w:lastRenderedPageBreak/>
         <w:t xml:space="preserve"> </w:t>
       </w:r>
-      <w:bookmarkStart w:id="15" w:name="_Toc385190797"/>
+      <w:bookmarkStart w:id="15" w:name="_Toc385192336"/>
       <w:r>
         <w:rPr>
           <w:sz w:val="32"/>
@@ -6703,7 +6749,7 @@
       <w:r>
         <w:rPr>
           <w:noProof/>
-          <w:lang w:val="en-US"/>
+          <w:lang w:val="en-GB"/>
         </w:rPr>
         <w:drawing>
           <wp:inline distT="0" distB="0" distL="0" distR="0">
@@ -7358,7 +7404,7 @@
         <w:lastRenderedPageBreak/>
         <w:t xml:space="preserve"> </w:t>
       </w:r>
-      <w:bookmarkStart w:id="16" w:name="_Toc385190798"/>
+      <w:bookmarkStart w:id="16" w:name="_Toc385192337"/>
       <w:r>
         <w:rPr>
           <w:sz w:val="32"/>
@@ -7388,7 +7434,7 @@
       <w:r>
         <w:rPr>
           <w:noProof/>
-          <w:lang w:val="en-US"/>
+          <w:lang w:val="en-GB"/>
         </w:rPr>
         <w:drawing>
           <wp:inline distT="0" distB="0" distL="0" distR="0">
@@ -7770,7 +7816,7 @@
         <w:lastRenderedPageBreak/>
         <w:t xml:space="preserve"> </w:t>
       </w:r>
-      <w:bookmarkStart w:id="17" w:name="_Toc385190799"/>
+      <w:bookmarkStart w:id="17" w:name="_Toc385192338"/>
       <w:r>
         <w:rPr>
           <w:sz w:val="32"/>
@@ -7805,7 +7851,7 @@
       <w:r>
         <w:rPr>
           <w:noProof/>
-          <w:lang w:val="en-US"/>
+          <w:lang w:val="en-GB"/>
         </w:rPr>
         <w:drawing>
           <wp:inline distT="0" distB="0" distL="0" distR="0">
@@ -7849,297 +7895,334 @@
           </wp:inline>
         </w:drawing>
       </w:r>
-      <w:bookmarkStart w:id="18" w:name="_GoBack"/>
+    </w:p>
+    <w:p>
+      <w:pPr>
+        <w:pStyle w:val="Caption"/>
+        <w:jc w:val="center"/>
+        <w:rPr>
+          <w:rFonts w:cstheme="minorHAnsi"/>
+          <w:sz w:val="20"/>
+          <w:lang w:val="en-US"/>
+        </w:rPr>
+      </w:pPr>
+      <w:r>
+        <w:rPr>
+          <w:sz w:val="20"/>
+        </w:rPr>
+        <w:t xml:space="preserve">Figure </w:t>
+      </w:r>
+      <w:r>
+        <w:rPr>
+          <w:sz w:val="20"/>
+        </w:rPr>
+        <w:fldChar w:fldCharType="begin"/>
+      </w:r>
+      <w:r>
+        <w:rPr>
+          <w:sz w:val="20"/>
+        </w:rPr>
+        <w:instrText xml:space="preserve"> SEQ Figure \* ARABIC </w:instrText>
+      </w:r>
+      <w:r>
+        <w:rPr>
+          <w:sz w:val="20"/>
+        </w:rPr>
+        <w:fldChar w:fldCharType="separate"/>
+      </w:r>
+      <w:r>
+        <w:rPr>
+          <w:noProof/>
+          <w:sz w:val="20"/>
+        </w:rPr>
+        <w:t>5</w:t>
+      </w:r>
+      <w:r>
+        <w:rPr>
+          <w:noProof/>
+          <w:sz w:val="20"/>
+        </w:rPr>
+        <w:fldChar w:fldCharType="end"/>
+      </w:r>
+      <w:r>
+        <w:rPr>
+          <w:sz w:val="20"/>
+        </w:rPr>
+        <w:t xml:space="preserve"> </w:t>
+      </w:r>
+      <w:r>
+        <w:rPr>
+          <w:sz w:val="20"/>
+        </w:rPr>
+        <w:t>–</w:t>
+      </w:r>
+      <w:r>
+        <w:rPr>
+          <w:sz w:val="20"/>
+        </w:rPr>
+        <w:t xml:space="preserve"> </w:t>
+      </w:r>
+      <w:r>
+        <w:rPr>
+          <w:caps w:val="0"/>
+          <w:sz w:val="20"/>
+        </w:rPr>
+        <w:t>Storage Subsystem</w:t>
+      </w:r>
+    </w:p>
+    <w:p>
+      <w:pPr>
+        <w:rPr>
+          <w:rFonts w:cstheme="minorHAnsi"/>
+          <w:lang w:val="en-US"/>
+        </w:rPr>
+      </w:pPr>
+      <w:r>
+        <w:rPr>
+          <w:rFonts w:cstheme="minorHAnsi"/>
+          <w:lang w:val="en-US"/>
+        </w:rPr>
+        <w:t xml:space="preserve">The </w:t>
+      </w:r>
+      <w:r>
+        <w:rPr>
+          <w:rFonts w:cstheme="minorHAnsi"/>
+          <w:b/>
+          <w:lang w:val="en-US"/>
+        </w:rPr>
+        <w:t>Storage</w:t>
+      </w:r>
+      <w:r>
+        <w:rPr>
+          <w:rFonts w:cstheme="minorHAnsi"/>
+          <w:lang w:val="en-US"/>
+        </w:rPr>
+        <w:t xml:space="preserve"> layer handles interactions with the file</w:t>
+      </w:r>
+      <w:r>
+        <w:rPr>
+          <w:rFonts w:cstheme="minorHAnsi"/>
+          <w:lang w:val="en-US"/>
+        </w:rPr>
+        <w:t xml:space="preserve"> </w:t>
+      </w:r>
+      <w:r>
+        <w:rPr>
+          <w:rFonts w:cstheme="minorHAnsi"/>
+          <w:lang w:val="en-US"/>
+        </w:rPr>
+        <w:t xml:space="preserve">system that </w:t>
+      </w:r>
+      <w:r>
+        <w:rPr>
+          <w:rFonts w:cstheme="minorHAnsi"/>
+          <w:i/>
+          <w:lang w:val="en-US"/>
+        </w:rPr>
+        <w:t>Tasuke</w:t>
+      </w:r>
+      <w:r>
+        <w:rPr>
+          <w:rFonts w:cstheme="minorHAnsi"/>
+          <w:lang w:val="en-US"/>
+        </w:rPr>
+        <w:t xml:space="preserve"> resides in. its main purpose is to write to the </w:t>
+      </w:r>
+      <w:r>
+        <w:rPr>
+          <w:rFonts w:ascii="Courier New" w:hAnsi="Courier New" w:cs="Courier New"/>
+          <w:lang w:val="en-US"/>
+        </w:rPr>
+        <w:t>.ini</w:t>
+      </w:r>
+      <w:r>
+        <w:rPr>
+          <w:rFonts w:cstheme="minorHAnsi"/>
+          <w:lang w:val="en-US"/>
+        </w:rPr>
+        <w:t xml:space="preserve"> file, as well as to read from it. It is responsible for transforming plaintext to task objects, which it then passes to </w:t>
+      </w:r>
+      <w:r>
+        <w:rPr>
+          <w:rFonts w:cstheme="minorHAnsi"/>
+          <w:b/>
+          <w:lang w:val="en-US"/>
+        </w:rPr>
+        <w:t>Logic</w:t>
+      </w:r>
+      <w:r>
+        <w:rPr>
+          <w:rFonts w:cstheme="minorHAnsi"/>
+          <w:lang w:val="en-US"/>
+        </w:rPr>
+        <w:t xml:space="preserve"> through </w:t>
+      </w:r>
+      <w:r>
+        <w:rPr>
+          <w:rFonts w:cstheme="minorHAnsi"/>
+          <w:b/>
+          <w:lang w:val="en-US"/>
+        </w:rPr>
+        <w:t>Storage</w:t>
+      </w:r>
+      <w:r>
+        <w:rPr>
+          <w:rFonts w:cstheme="minorHAnsi"/>
+          <w:lang w:val="en-US"/>
+        </w:rPr>
+        <w:t xml:space="preserve"> for further action, and vice versa.</w:t>
+      </w:r>
+    </w:p>
+    <w:p>
+      <w:pPr>
+        <w:tabs>
+          <w:tab w:val="left" w:pos="7905"/>
+        </w:tabs>
+        <w:rPr>
+          <w:rFonts w:cstheme="minorHAnsi"/>
+          <w:lang w:val="en-US"/>
+        </w:rPr>
+      </w:pPr>
+      <w:r>
+        <w:rPr>
+          <w:rFonts w:cstheme="minorHAnsi"/>
+          <w:lang w:val="en-US"/>
+        </w:rPr>
+        <w:t xml:space="preserve">If you wish to implement a storage subsystem that implements another form of storage such as JSON or databases, please note that the new subsystem must be able to </w:t>
+      </w:r>
+      <w:r>
+        <w:rPr>
+          <w:rFonts w:cstheme="minorHAnsi"/>
+          <w:lang w:val="en-US"/>
+        </w:rPr>
+        <w:t>serialize and deserialize</w:t>
+      </w:r>
+      <w:r>
+        <w:rPr>
+          <w:rFonts w:cstheme="minorHAnsi"/>
+          <w:lang w:val="en-US"/>
+        </w:rPr>
+        <w:t xml:space="preserve"> Task objects, and must be able to respond to all public methods specified in </w:t>
+      </w:r>
+      <w:r>
+        <w:rPr>
+          <w:rFonts w:ascii="Courier New" w:hAnsi="Courier New" w:cs="Courier New"/>
+          <w:lang w:val="en-US"/>
+        </w:rPr>
+        <w:t>Storage.cpp</w:t>
+      </w:r>
+      <w:r>
+        <w:rPr>
+          <w:rFonts w:cstheme="minorHAnsi"/>
+          <w:lang w:val="en-US"/>
+        </w:rPr>
+        <w:t>.</w:t>
+      </w:r>
+    </w:p>
+    <w:p>
+      <w:pPr>
+        <w:rPr>
+          <w:rFonts w:cstheme="minorHAnsi"/>
+          <w:lang w:val="en-US"/>
+        </w:rPr>
+      </w:pPr>
+      <w:r>
+        <w:rPr>
+          <w:rFonts w:cstheme="minorHAnsi"/>
+          <w:lang w:val="en-US"/>
+        </w:rPr>
+        <w:br w:type="page"/>
+      </w:r>
+    </w:p>
+    <w:p>
+      <w:pPr>
+        <w:pStyle w:val="Heading1"/>
+        <w:rPr>
+          <w:lang w:val="en-US"/>
+        </w:rPr>
+      </w:pPr>
+      <w:bookmarkStart w:id="18" w:name="_Toc385192339"/>
+      <w:r>
+        <w:rPr>
+          <w:lang w:val="en-US"/>
+        </w:rPr>
+        <w:lastRenderedPageBreak/>
+        <w:t>4. Developing The Application</w:t>
+      </w:r>
       <w:bookmarkEnd w:id="18"/>
     </w:p>
     <w:p>
       <w:pPr>
-        <w:pStyle w:val="Caption"/>
-        <w:jc w:val="center"/>
-        <w:rPr>
-          <w:rFonts w:cstheme="minorHAnsi"/>
-          <w:sz w:val="20"/>
-          <w:lang w:val="en-US"/>
-        </w:rPr>
-      </w:pPr>
-      <w:r>
-        <w:rPr>
-          <w:sz w:val="20"/>
-        </w:rPr>
-        <w:t xml:space="preserve">Figure </w:t>
-      </w:r>
-      <w:r>
-        <w:rPr>
-          <w:sz w:val="20"/>
-        </w:rPr>
-        <w:fldChar w:fldCharType="begin"/>
-      </w:r>
-      <w:r>
-        <w:rPr>
-          <w:sz w:val="20"/>
-        </w:rPr>
-        <w:instrText xml:space="preserve"> SEQ Figure \* ARABIC </w:instrText>
-      </w:r>
-      <w:r>
-        <w:rPr>
-          <w:sz w:val="20"/>
-        </w:rPr>
-        <w:fldChar w:fldCharType="separate"/>
-      </w:r>
-      <w:r>
-        <w:rPr>
-          <w:noProof/>
-          <w:sz w:val="20"/>
-        </w:rPr>
-        <w:t>5</w:t>
-      </w:r>
-      <w:r>
-        <w:rPr>
-          <w:noProof/>
-          <w:sz w:val="20"/>
-        </w:rPr>
-        <w:fldChar w:fldCharType="end"/>
-      </w:r>
-      <w:r>
-        <w:rPr>
-          <w:sz w:val="20"/>
-        </w:rPr>
-        <w:t xml:space="preserve"> </w:t>
-      </w:r>
-      <w:r>
-        <w:rPr>
-          <w:sz w:val="20"/>
-        </w:rPr>
-        <w:t>–</w:t>
-      </w:r>
-      <w:r>
-        <w:rPr>
-          <w:sz w:val="20"/>
-        </w:rPr>
-        <w:t xml:space="preserve"> </w:t>
-      </w:r>
-      <w:r>
-        <w:rPr>
-          <w:caps w:val="0"/>
-          <w:sz w:val="20"/>
-        </w:rPr>
-        <w:t>Storage Subsystem</w:t>
-      </w:r>
-    </w:p>
-    <w:p>
-      <w:pPr>
-        <w:rPr>
-          <w:rFonts w:cstheme="minorHAnsi"/>
-          <w:lang w:val="en-US"/>
-        </w:rPr>
-      </w:pPr>
-      <w:r>
-        <w:rPr>
-          <w:rFonts w:cstheme="minorHAnsi"/>
-          <w:lang w:val="en-US"/>
-        </w:rPr>
-        <w:t xml:space="preserve">The </w:t>
-      </w:r>
-      <w:r>
-        <w:rPr>
-          <w:rFonts w:cstheme="minorHAnsi"/>
-          <w:b/>
-          <w:lang w:val="en-US"/>
-        </w:rPr>
-        <w:t>Storage</w:t>
-      </w:r>
-      <w:r>
-        <w:rPr>
-          <w:rFonts w:cstheme="minorHAnsi"/>
-          <w:lang w:val="en-US"/>
-        </w:rPr>
-        <w:t xml:space="preserve"> layer handles interactions with the file</w:t>
-      </w:r>
-      <w:r>
-        <w:rPr>
-          <w:rFonts w:cstheme="minorHAnsi"/>
-          <w:lang w:val="en-US"/>
-        </w:rPr>
-        <w:t xml:space="preserve"> </w:t>
-      </w:r>
-      <w:r>
-        <w:rPr>
-          <w:rFonts w:cstheme="minorHAnsi"/>
-          <w:lang w:val="en-US"/>
-        </w:rPr>
-        <w:t xml:space="preserve">system that </w:t>
-      </w:r>
-      <w:r>
-        <w:rPr>
-          <w:rFonts w:cstheme="minorHAnsi"/>
-          <w:i/>
-          <w:lang w:val="en-US"/>
-        </w:rPr>
-        <w:t>Tasuke</w:t>
-      </w:r>
-      <w:r>
-        <w:rPr>
-          <w:rFonts w:cstheme="minorHAnsi"/>
-          <w:lang w:val="en-US"/>
-        </w:rPr>
-        <w:t xml:space="preserve"> resides in. its main purpose is to write to the </w:t>
-      </w:r>
-      <w:r>
-        <w:rPr>
-          <w:rFonts w:ascii="Courier New" w:hAnsi="Courier New" w:cs="Courier New"/>
-          <w:lang w:val="en-US"/>
-        </w:rPr>
-        <w:t>.ini</w:t>
-      </w:r>
-      <w:r>
-        <w:rPr>
-          <w:rFonts w:cstheme="minorHAnsi"/>
-          <w:lang w:val="en-US"/>
-        </w:rPr>
-        <w:t xml:space="preserve"> file, as well as to read from it. It is responsible for transforming plaintext to task objects, which it then passes to </w:t>
-      </w:r>
-      <w:r>
-        <w:rPr>
-          <w:rFonts w:cstheme="minorHAnsi"/>
-          <w:b/>
-          <w:lang w:val="en-US"/>
-        </w:rPr>
-        <w:t>Logic</w:t>
-      </w:r>
-      <w:r>
-        <w:rPr>
-          <w:rFonts w:cstheme="minorHAnsi"/>
-          <w:lang w:val="en-US"/>
-        </w:rPr>
-        <w:t xml:space="preserve"> through </w:t>
-      </w:r>
-      <w:r>
-        <w:rPr>
-          <w:rFonts w:cstheme="minorHAnsi"/>
-          <w:b/>
-          <w:lang w:val="en-US"/>
-        </w:rPr>
-        <w:t>Storage</w:t>
-      </w:r>
-      <w:r>
-        <w:rPr>
-          <w:rFonts w:cstheme="minorHAnsi"/>
-          <w:lang w:val="en-US"/>
-        </w:rPr>
-        <w:t xml:space="preserve"> for further action, and vice versa.</w:t>
-      </w:r>
-    </w:p>
-    <w:p>
-      <w:pPr>
-        <w:tabs>
-          <w:tab w:val="left" w:pos="7905"/>
-        </w:tabs>
-        <w:rPr>
-          <w:rFonts w:cstheme="minorHAnsi"/>
-          <w:lang w:val="en-US"/>
-        </w:rPr>
-      </w:pPr>
-      <w:r>
-        <w:rPr>
-          <w:rFonts w:cstheme="minorHAnsi"/>
-          <w:lang w:val="en-US"/>
-        </w:rPr>
-        <w:t xml:space="preserve">If you wish to implement a storage subsystem that implements another form of storage such as JSON or databases, please note that the new subsystem must be able to </w:t>
-      </w:r>
-      <w:r>
-        <w:rPr>
-          <w:rFonts w:cstheme="minorHAnsi"/>
-          <w:lang w:val="en-US"/>
-        </w:rPr>
-        <w:t>serialize and deserialize</w:t>
-      </w:r>
-      <w:r>
-        <w:rPr>
-          <w:rFonts w:cstheme="minorHAnsi"/>
-          <w:lang w:val="en-US"/>
-        </w:rPr>
-        <w:t xml:space="preserve"> Task objects, and must be able to respond to all public methods specified in </w:t>
-      </w:r>
-      <w:r>
-        <w:rPr>
-          <w:rFonts w:ascii="Courier New" w:hAnsi="Courier New" w:cs="Courier New"/>
-          <w:lang w:val="en-US"/>
-        </w:rPr>
-        <w:t>Storage.cpp</w:t>
-      </w:r>
-      <w:r>
-        <w:rPr>
-          <w:rFonts w:cstheme="minorHAnsi"/>
-          <w:lang w:val="en-US"/>
-        </w:rPr>
-        <w:t>.</w:t>
-      </w:r>
-    </w:p>
-    <w:p>
-      <w:pPr>
-        <w:rPr>
-          <w:rFonts w:cstheme="minorHAnsi"/>
-          <w:lang w:val="en-US"/>
-        </w:rPr>
-      </w:pPr>
-      <w:r>
-        <w:rPr>
-          <w:rFonts w:cstheme="minorHAnsi"/>
-          <w:lang w:val="en-US"/>
-        </w:rPr>
-        <w:br w:type="page"/>
-      </w:r>
-    </w:p>
-    <w:p>
-      <w:pPr>
-        <w:pStyle w:val="Heading1"/>
-        <w:rPr>
-          <w:lang w:val="en-US"/>
-        </w:rPr>
-      </w:pPr>
-      <w:bookmarkStart w:id="19" w:name="_Toc385190800"/>
-      <w:r>
-        <w:rPr>
-          <w:lang w:val="en-US"/>
-        </w:rPr>
-        <w:lastRenderedPageBreak/>
-        <w:t>4. Developing The Application</w:t>
+        <w:pStyle w:val="Heading2"/>
+        <w:rPr>
+          <w:lang w:val="en-US"/>
+        </w:rPr>
+      </w:pPr>
+      <w:bookmarkStart w:id="19" w:name="_Toc385192340"/>
+      <w:r>
+        <w:rPr>
+          <w:lang w:val="en-US"/>
+        </w:rPr>
+        <w:t>4.1</w:t>
+      </w:r>
+      <w:r>
+        <w:rPr>
+          <w:lang w:val="en-US"/>
+        </w:rPr>
+        <w:tab/>
+      </w:r>
+      <w:r>
+        <w:rPr>
+          <w:lang w:val="en-US"/>
+        </w:rPr>
+        <w:tab/>
+      </w:r>
+      <w:r>
+        <w:rPr>
+          <w:lang w:val="en-US"/>
+        </w:rPr>
+        <w:t>Add New Command</w:t>
       </w:r>
       <w:bookmarkEnd w:id="19"/>
     </w:p>
     <w:p>
       <w:pPr>
-        <w:pStyle w:val="Heading2"/>
-        <w:rPr>
-          <w:lang w:val="en-US"/>
-        </w:rPr>
-      </w:pPr>
-      <w:bookmarkStart w:id="20" w:name="_Toc385190801"/>
-      <w:r>
-        <w:rPr>
-          <w:lang w:val="en-US"/>
-        </w:rPr>
-        <w:t>4.1</w:t>
-      </w:r>
-      <w:r>
-        <w:rPr>
-          <w:lang w:val="en-US"/>
-        </w:rPr>
-        <w:tab/>
-      </w:r>
-      <w:r>
-        <w:rPr>
-          <w:lang w:val="en-US"/>
-        </w:rPr>
-        <w:tab/>
-      </w:r>
-      <w:r>
-        <w:rPr>
-          <w:lang w:val="en-US"/>
-        </w:rPr>
-        <w:t>Add New Command</w:t>
-      </w:r>
-      <w:bookmarkEnd w:id="20"/>
+        <w:rPr>
+          <w:lang w:val="en-US"/>
+        </w:rPr>
+      </w:pPr>
+      <w:r>
+        <w:rPr>
+          <w:lang w:val="en-US"/>
+        </w:rPr>
+        <w:t xml:space="preserve">This section will walk you through the process of writing code for adding a new command to </w:t>
+      </w:r>
+      <w:r>
+        <w:rPr>
+          <w:i/>
+          <w:lang w:val="en-US"/>
+        </w:rPr>
+        <w:t>Tasuke</w:t>
+      </w:r>
+      <w:r>
+        <w:rPr>
+          <w:lang w:val="en-US"/>
+        </w:rPr>
+        <w:t xml:space="preserve">. This way, you will get a feel of how the major elements of </w:t>
+      </w:r>
+      <w:r>
+        <w:rPr>
+          <w:i/>
+          <w:lang w:val="en-US"/>
+        </w:rPr>
+        <w:t>Tasuke</w:t>
+      </w:r>
+      <w:r>
+        <w:rPr>
+          <w:lang w:val="en-US"/>
+        </w:rPr>
+        <w:t xml:space="preserve"> interact with each other. The command this guide is teaching will enable users to type the “foo” command that prints a “bar” in the UI.</w:t>
+      </w:r>
     </w:p>
     <w:p>
       <w:pPr>
@@ -8149,68 +8232,101 @@
       </w:pPr>
       <w:r>
         <w:rPr>
-          <w:lang w:val="en-US"/>
-        </w:rPr>
-        <w:t xml:space="preserve">This section will walk you through the process of writing code for adding a new command to </w:t>
-      </w:r>
-      <w:r>
-        <w:rPr>
-          <w:i/>
-          <w:lang w:val="en-US"/>
-        </w:rPr>
-        <w:t>Tasuke</w:t>
-      </w:r>
-      <w:r>
-        <w:rPr>
-          <w:lang w:val="en-US"/>
-        </w:rPr>
-        <w:t xml:space="preserve">. This way, you will get a feel of how the major elements of </w:t>
-      </w:r>
-      <w:r>
-        <w:rPr>
-          <w:i/>
-          <w:lang w:val="en-US"/>
-        </w:rPr>
-        <w:t>Tasuke</w:t>
-      </w:r>
-      <w:r>
-        <w:rPr>
-          <w:lang w:val="en-US"/>
-        </w:rPr>
-        <w:t xml:space="preserve"> interact with each other. The command this guide is teaching will enable users to type the “foo” command that prints a “bar” in the UI.</w:t>
+          <w:rFonts w:ascii="Courier New" w:hAnsi="Courier New" w:cs="Courier New"/>
+          <w:lang w:val="en-US"/>
+        </w:rPr>
+        <w:t>Foo</w:t>
+      </w:r>
+      <w:r>
+        <w:rPr>
+          <w:lang w:val="en-US"/>
+        </w:rPr>
+        <w:t xml:space="preserve"> is a one-off command; that is, trying to undo it does nothing since it merely posts a result to the user interface. However, for the sake of this exercise, we will pretend that </w:t>
+      </w:r>
+      <w:r>
+        <w:rPr>
+          <w:rFonts w:ascii="Courier New" w:hAnsi="Courier New" w:cs="Courier New"/>
+          <w:lang w:val="en-US"/>
+        </w:rPr>
+        <w:t>foo</w:t>
+      </w:r>
+      <w:r>
+        <w:rPr>
+          <w:lang w:val="en-US"/>
+        </w:rPr>
+        <w:t xml:space="preserve"> is undoable.</w:t>
       </w:r>
     </w:p>
     <w:p>
       <w:pPr>
         <w:rPr>
-          <w:lang w:val="en-US"/>
-        </w:rPr>
-      </w:pPr>
+          <w:rFonts w:cstheme="minorHAnsi"/>
+          <w:lang w:val="en-US"/>
+        </w:rPr>
+      </w:pPr>
+      <w:r>
+        <w:rPr>
+          <w:rFonts w:cstheme="minorHAnsi"/>
+          <w:lang w:val="en-US"/>
+        </w:rPr>
+        <w:t xml:space="preserve">Firstly, you have to get </w:t>
+      </w:r>
+      <w:r>
+        <w:rPr>
+          <w:rFonts w:cstheme="minorHAnsi"/>
+          <w:i/>
+          <w:lang w:val="en-US"/>
+        </w:rPr>
+        <w:t>Tasuke</w:t>
+      </w:r>
+      <w:r>
+        <w:rPr>
+          <w:rFonts w:cstheme="minorHAnsi"/>
+          <w:lang w:val="en-US"/>
+        </w:rPr>
+        <w:t xml:space="preserve"> to recognize the command when it sees it. This is achieved by going into </w:t>
+      </w:r>
       <w:r>
         <w:rPr>
           <w:rFonts w:ascii="Courier New" w:hAnsi="Courier New" w:cs="Courier New"/>
           <w:lang w:val="en-US"/>
         </w:rPr>
-        <w:t>Foo</w:t>
-      </w:r>
-      <w:r>
-        <w:rPr>
-          <w:lang w:val="en-US"/>
-        </w:rPr>
-        <w:t xml:space="preserve"> is a one-off command; that is, trying to undo it does nothing since it merely posts a result to the user interface. However, for the sake of this exercise, we will pretend that </w:t>
+        <w:t>Constants.h</w:t>
+      </w:r>
+      <w:r>
+        <w:rPr>
+          <w:rFonts w:cstheme="minorHAnsi"/>
+          <w:lang w:val="en-US"/>
+        </w:rPr>
+        <w:t xml:space="preserve"> and going to the </w:t>
       </w:r>
       <w:r>
         <w:rPr>
           <w:rFonts w:ascii="Courier New" w:hAnsi="Courier New" w:cs="Courier New"/>
           <w:lang w:val="en-US"/>
         </w:rPr>
-        <w:t>foo</w:t>
-      </w:r>
-      <w:r>
-        <w:rPr>
-          <w:lang w:val="en-US"/>
-        </w:rPr>
-        <w:t xml:space="preserve"> is undoable.</w:t>
+        <w:t>Interpreter::getType()</w:t>
+      </w:r>
+      <w:r>
+        <w:rPr>
+          <w:rFonts w:cstheme="minorHAnsi"/>
+          <w:lang w:val="en-US"/>
+        </w:rPr>
+        <w:t xml:space="preserve"> method, and adding a new </w:t>
+      </w:r>
+      <w:r>
+        <w:rPr>
+          <w:rFonts w:ascii="Courier New" w:hAnsi="Courier New" w:cs="Courier New"/>
+          <w:lang w:val="en-US"/>
+        </w:rPr>
+        <w:t>typeKeywords</w:t>
+      </w:r>
+      <w:r>
+        <w:rPr>
+          <w:rFonts w:cstheme="minorHAnsi"/>
+          <w:lang w:val="en-US"/>
+        </w:rPr>
+        <w:t xml:space="preserve"> entry: </w:t>
       </w:r>
     </w:p>
     <w:p>
@@ -8223,80 +8339,8 @@
       <w:r>
         <w:rPr>
           <w:rFonts w:cstheme="minorHAnsi"/>
-          <w:lang w:val="en-US"/>
-        </w:rPr>
-        <w:t xml:space="preserve">Firstly, you have to get </w:t>
-      </w:r>
-      <w:r>
-        <w:rPr>
-          <w:rFonts w:cstheme="minorHAnsi"/>
-          <w:i/>
-          <w:lang w:val="en-US"/>
-        </w:rPr>
-        <w:t>Tasuke</w:t>
-      </w:r>
-      <w:r>
-        <w:rPr>
-          <w:rFonts w:cstheme="minorHAnsi"/>
-          <w:lang w:val="en-US"/>
-        </w:rPr>
-        <w:t xml:space="preserve"> to recognize the command when it sees it. This is achieved by going into </w:t>
-      </w:r>
-      <w:r>
-        <w:rPr>
-          <w:rFonts w:ascii="Courier New" w:hAnsi="Courier New" w:cs="Courier New"/>
-          <w:lang w:val="en-US"/>
-        </w:rPr>
-        <w:t>Constants.h</w:t>
-      </w:r>
-      <w:r>
-        <w:rPr>
-          <w:rFonts w:cstheme="minorHAnsi"/>
-          <w:lang w:val="en-US"/>
-        </w:rPr>
-        <w:t xml:space="preserve"> and going to the </w:t>
-      </w:r>
-      <w:r>
-        <w:rPr>
-          <w:rFonts w:ascii="Courier New" w:hAnsi="Courier New" w:cs="Courier New"/>
-          <w:lang w:val="en-US"/>
-        </w:rPr>
-        <w:t>Interpreter::getType()</w:t>
-      </w:r>
-      <w:r>
-        <w:rPr>
-          <w:rFonts w:cstheme="minorHAnsi"/>
-          <w:lang w:val="en-US"/>
-        </w:rPr>
-        <w:t xml:space="preserve"> method, and adding a new </w:t>
-      </w:r>
-      <w:r>
-        <w:rPr>
-          <w:rFonts w:ascii="Courier New" w:hAnsi="Courier New" w:cs="Courier New"/>
-          <w:lang w:val="en-US"/>
-        </w:rPr>
-        <w:t>typeKeywords</w:t>
-      </w:r>
-      <w:r>
-        <w:rPr>
-          <w:rFonts w:cstheme="minorHAnsi"/>
-          <w:lang w:val="en-US"/>
-        </w:rPr>
-        <w:t xml:space="preserve"> entry: </w:t>
-      </w:r>
-    </w:p>
-    <w:p>
-      <w:pPr>
-        <w:rPr>
-          <w:rFonts w:cstheme="minorHAnsi"/>
-          <w:lang w:val="en-US"/>
-        </w:rPr>
-      </w:pPr>
-      <w:r>
-        <w:rPr>
-          <w:rFonts w:cstheme="minorHAnsi"/>
           <w:noProof/>
-          <w:lang w:val="en-US"/>
+          <w:lang w:val="en-GB"/>
         </w:rPr>
         <w:drawing>
           <wp:inline distT="0" distB="0" distL="0" distR="0">
@@ -8397,7 +8441,7 @@
         <w:rPr>
           <w:rFonts w:cstheme="minorHAnsi"/>
           <w:noProof/>
-          <w:lang w:val="en-US"/>
+          <w:lang w:val="en-GB"/>
         </w:rPr>
         <w:drawing>
           <wp:inline distT="0" distB="0" distL="0" distR="0">
@@ -8531,7 +8575,7 @@
         <w:rPr>
           <w:rFonts w:cstheme="minorHAnsi"/>
           <w:noProof/>
-          <w:lang w:val="en-US"/>
+          <w:lang w:val="en-GB"/>
         </w:rPr>
         <w:drawing>
           <wp:inline distT="0" distB="0" distL="0" distR="0">
@@ -8669,7 +8713,7 @@
         </w:rPr>
         <w:t xml:space="preserve"> </w:t>
       </w:r>
-      <w:bookmarkStart w:id="21" w:name="_Toc385190802"/>
+      <w:bookmarkStart w:id="20" w:name="_Toc385192341"/>
       <w:r>
         <w:rPr>
           <w:lang w:val="en-US"/>
@@ -8683,7 +8727,7 @@
         <w:tab/>
         <w:t>Add New Storage Format</w:t>
       </w:r>
-      <w:bookmarkEnd w:id="21"/>
+      <w:bookmarkEnd w:id="20"/>
     </w:p>
     <w:p>
       <w:pPr>
@@ -8786,7 +8830,7 @@
       <w:r>
         <w:rPr>
           <w:noProof/>
-          <w:lang w:val="en-US"/>
+          <w:lang w:val="en-GB"/>
         </w:rPr>
         <w:drawing>
           <wp:inline distT="0" distB="0" distL="0" distR="0">
@@ -8923,7 +8967,7 @@
           <w:lang w:val="en-US"/>
         </w:rPr>
       </w:pPr>
-      <w:bookmarkStart w:id="22" w:name="_Toc385190803"/>
+      <w:bookmarkStart w:id="21" w:name="_Toc385192342"/>
       <w:r>
         <w:rPr>
           <w:color w:val="auto"/>
@@ -8945,11 +8989,111 @@
           <w:lang w:val="en-US"/>
         </w:rPr>
         <w:t>Testing</w:t>
+      </w:r>
+      <w:bookmarkEnd w:id="21"/>
+    </w:p>
+    <w:p>
+      <w:pPr>
+        <w:pStyle w:val="Heading2"/>
+        <w:rPr>
+          <w:lang w:val="en-US"/>
+        </w:rPr>
+      </w:pPr>
+      <w:r>
+        <w:rPr>
+          <w:lang w:val="en-US"/>
+        </w:rPr>
+        <w:t xml:space="preserve"> </w:t>
+      </w:r>
+      <w:bookmarkStart w:id="22" w:name="_Toc385192343"/>
+      <w:r>
+        <w:rPr>
+          <w:lang w:val="en-US"/>
+        </w:rPr>
+        <w:t>5</w:t>
+      </w:r>
+      <w:r>
+        <w:rPr>
+          <w:lang w:val="en-US"/>
+        </w:rPr>
+        <w:t xml:space="preserve">.1 </w:t>
+      </w:r>
+      <w:r>
+        <w:rPr>
+          <w:lang w:val="en-US"/>
+        </w:rPr>
+        <w:tab/>
+        <w:t>Testing Environment</w:t>
       </w:r>
       <w:bookmarkEnd w:id="22"/>
     </w:p>
     <w:p>
       <w:pPr>
+        <w:rPr>
+          <w:lang w:val="en-US"/>
+        </w:rPr>
+      </w:pPr>
+      <w:r>
+        <w:rPr>
+          <w:lang w:val="en-US"/>
+        </w:rPr>
+        <w:t xml:space="preserve">The </w:t>
+      </w:r>
+      <w:r>
+        <w:rPr>
+          <w:i/>
+          <w:lang w:val="en-US"/>
+        </w:rPr>
+        <w:t>Tasuke</w:t>
+      </w:r>
+      <w:r>
+        <w:rPr>
+          <w:lang w:val="en-US"/>
+        </w:rPr>
+        <w:t xml:space="preserve"> testing framework is developed alongside </w:t>
+      </w:r>
+      <w:r>
+        <w:rPr>
+          <w:i/>
+          <w:lang w:val="en-US"/>
+        </w:rPr>
+        <w:t>Tasuke</w:t>
+      </w:r>
+      <w:r>
+        <w:rPr>
+          <w:lang w:val="en-US"/>
+        </w:rPr>
+        <w:t xml:space="preserve">, therefore all development requirements and limitations will also apply to the testing framework. </w:t>
+      </w:r>
+      <w:r>
+        <w:rPr>
+          <w:i/>
+          <w:lang w:val="en-US"/>
+        </w:rPr>
+        <w:t>Tasuke</w:t>
+      </w:r>
+      <w:r>
+        <w:rPr>
+          <w:lang w:val="en-US"/>
+        </w:rPr>
+        <w:t xml:space="preserve"> uses the CppUnit Unit Testing Library for its unit testing.</w:t>
+      </w:r>
+      <w:r>
+        <w:rPr>
+          <w:lang w:val="en-US"/>
+        </w:rPr>
+        <w:t xml:space="preserve"> Visual Studio 2012 and newer contains native unit testing functionality which we make use of.</w:t>
+      </w:r>
+    </w:p>
+    <w:p>
+      <w:pPr>
+        <w:rPr>
+          <w:lang w:val="en-US"/>
+        </w:rPr>
+      </w:pPr>
+    </w:p>
+    <w:p>
+      <w:pPr>
         <w:pStyle w:val="Heading2"/>
         <w:rPr>
           <w:lang w:val="en-US"/>
@@ -8961,7 +9105,7 @@
         </w:rPr>
         <w:t xml:space="preserve"> </w:t>
       </w:r>
-      <w:bookmarkStart w:id="23" w:name="_Toc385190804"/>
+      <w:bookmarkStart w:id="23" w:name="_Toc385192344"/>
       <w:r>
         <w:rPr>
           <w:lang w:val="en-US"/>
@@ -8972,73 +9116,61 @@
         <w:rPr>
           <w:lang w:val="en-US"/>
         </w:rPr>
-        <w:t xml:space="preserve">.1 </w:t>
+        <w:t>.2</w:t>
       </w:r>
       <w:r>
         <w:rPr>
           <w:lang w:val="en-US"/>
         </w:rPr>
         <w:tab/>
-        <w:t>Testing Environment</w:t>
+        <w:t xml:space="preserve">Sample Test – </w:t>
+      </w:r>
+      <w:r>
+        <w:rPr>
+          <w:lang w:val="en-US"/>
+        </w:rPr>
+        <w:t>Setting Up</w:t>
       </w:r>
       <w:bookmarkEnd w:id="23"/>
     </w:p>
     <w:p>
       <w:pPr>
         <w:rPr>
-          <w:lang w:val="en-US"/>
-        </w:rPr>
-      </w:pPr>
-      <w:r>
-        <w:rPr>
-          <w:lang w:val="en-US"/>
-        </w:rPr>
-        <w:t xml:space="preserve">The </w:t>
-      </w:r>
-      <w:r>
-        <w:rPr>
-          <w:i/>
-          <w:lang w:val="en-US"/>
-        </w:rPr>
-        <w:t>Tasuke</w:t>
-      </w:r>
-      <w:r>
-        <w:rPr>
-          <w:lang w:val="en-US"/>
-        </w:rPr>
-        <w:t xml:space="preserve"> testing framework is developed alongside </w:t>
-      </w:r>
-      <w:r>
-        <w:rPr>
-          <w:i/>
-          <w:lang w:val="en-US"/>
-        </w:rPr>
-        <w:t>Tasuke</w:t>
-      </w:r>
-      <w:r>
-        <w:rPr>
-          <w:lang w:val="en-US"/>
-        </w:rPr>
-        <w:t xml:space="preserve">, therefore all development requirements and limitations will also apply to the testing framework. </w:t>
-      </w:r>
-      <w:r>
-        <w:rPr>
-          <w:i/>
-          <w:lang w:val="en-US"/>
-        </w:rPr>
-        <w:t>Tasuke</w:t>
-      </w:r>
-      <w:r>
-        <w:rPr>
-          <w:lang w:val="en-US"/>
-        </w:rPr>
-        <w:t xml:space="preserve"> uses the CppUnit Unit Testing Library for its unit testing.</w:t>
-      </w:r>
-      <w:r>
-        <w:rPr>
-          <w:lang w:val="en-US"/>
-        </w:rPr>
-        <w:t xml:space="preserve"> Visual Studio 2012 and newer contains native unit testing functionality which we make use of.</w:t>
+          <w:rFonts w:cstheme="minorHAnsi"/>
+          <w:lang w:val="en-US"/>
+        </w:rPr>
+      </w:pPr>
+      <w:r>
+        <w:rPr>
+          <w:lang w:val="en-US"/>
+        </w:rPr>
+        <w:t xml:space="preserve">The class that creates a test environment has already been set up. </w:t>
+      </w:r>
+      <w:r>
+        <w:rPr>
+          <w:lang w:val="en-US"/>
+        </w:rPr>
+        <w:t>A</w:t>
+      </w:r>
+      <w:r>
+        <w:rPr>
+          <w:lang w:val="en-US"/>
+        </w:rPr>
+        <w:t>ll test cases for a particular class should be written in a file named &lt;ClassName&gt;</w:t>
+      </w:r>
+      <w:r>
+        <w:rPr>
+          <w:rFonts w:ascii="Courier New" w:hAnsi="Courier New" w:cs="Courier New"/>
+          <w:lang w:val="en-US"/>
+        </w:rPr>
+        <w:t>Tests.cpp</w:t>
+      </w:r>
+      <w:r>
+        <w:rPr>
+          <w:rFonts w:cstheme="minorHAnsi"/>
+          <w:lang w:val="en-US"/>
+        </w:rPr>
+        <w:t>. If you are testing a new method written in an existing class, skip to Section 4.3.</w:t>
       </w:r>
     </w:p>
     <w:p>
@@ -9047,9 +9179,165 @@
           <w:lang w:val="en-US"/>
         </w:rPr>
       </w:pPr>
+      <w:r>
+        <w:rPr>
+          <w:lang w:val="en-US"/>
+        </w:rPr>
+        <w:t xml:space="preserve">The test class should be set up similarly to </w:t>
+      </w:r>
+      <w:r>
+        <w:rPr>
+          <w:rFonts w:ascii="Courier New" w:hAnsi="Courier New" w:cs="Courier New"/>
+          <w:lang w:val="en-US"/>
+        </w:rPr>
+        <w:t>TasukeTests.cpp</w:t>
+      </w:r>
+      <w:r>
+        <w:rPr>
+          <w:rFonts w:cstheme="minorHAnsi"/>
+          <w:lang w:val="en-US"/>
+        </w:rPr>
+        <w:t>, which we will use as a sample</w:t>
+      </w:r>
+      <w:r>
+        <w:rPr>
+          <w:lang w:val="en-US"/>
+        </w:rPr>
+        <w:t xml:space="preserve">. Ensure that your new test class includes the same header files and uses the same namespace as that. It should also have the same namespace </w:t>
+      </w:r>
+      <w:r>
+        <w:rPr>
+          <w:rFonts w:ascii="Courier New" w:hAnsi="Courier New" w:cs="Courier New"/>
+          <w:lang w:val="en-US"/>
+        </w:rPr>
+        <w:t>UnitTest</w:t>
+      </w:r>
+      <w:r>
+        <w:rPr>
+          <w:lang w:val="en-US"/>
+        </w:rPr>
+        <w:t>.</w:t>
+      </w:r>
+      <w:r>
+        <w:rPr>
+          <w:lang w:val="en-US"/>
+        </w:rPr>
+        <w:t xml:space="preserve"> Replace references to the </w:t>
+      </w:r>
+      <w:r>
+        <w:rPr>
+          <w:rFonts w:ascii="Courier New" w:hAnsi="Courier New" w:cs="Courier New"/>
+          <w:lang w:val="en-US"/>
+        </w:rPr>
+        <w:t>Tasuke</w:t>
+      </w:r>
+      <w:r>
+        <w:rPr>
+          <w:lang w:val="en-US"/>
+        </w:rPr>
+        <w:t xml:space="preserve"> class with the class you want to test as appropriate. Your test class should also have </w:t>
+      </w:r>
+      <w:r>
+        <w:rPr>
+          <w:rFonts w:ascii="Courier New" w:hAnsi="Courier New" w:cs="Courier New"/>
+          <w:lang w:val="en-US"/>
+        </w:rPr>
+        <w:t>TEST_MODULE_INITIALIZE</w:t>
+      </w:r>
+      <w:r>
+        <w:rPr>
+          <w:lang w:val="en-US"/>
+        </w:rPr>
+        <w:t xml:space="preserve"> and </w:t>
+      </w:r>
+      <w:r>
+        <w:rPr>
+          <w:rFonts w:ascii="Courier New" w:hAnsi="Courier New" w:cs="Courier New"/>
+          <w:lang w:val="en-US"/>
+        </w:rPr>
+        <w:t>TEST_MODULE_CLEANUP</w:t>
+      </w:r>
+      <w:r>
+        <w:rPr>
+          <w:lang w:val="en-US"/>
+        </w:rPr>
+        <w:t>.</w:t>
+      </w:r>
     </w:p>
     <w:p>
       <w:pPr>
+        <w:rPr>
+          <w:lang w:val="en-US"/>
+        </w:rPr>
+      </w:pPr>
+      <w:r>
+        <w:rPr>
+          <w:lang w:val="en-US"/>
+        </w:rPr>
+        <w:t xml:space="preserve">Note that </w:t>
+      </w:r>
+      <w:r>
+        <w:rPr>
+          <w:rFonts w:ascii="Courier New" w:hAnsi="Courier New" w:cs="Courier New"/>
+          <w:lang w:val="en-US"/>
+        </w:rPr>
+        <w:t>StorageStub</w:t>
+      </w:r>
+      <w:r>
+        <w:rPr>
+          <w:lang w:val="en-US"/>
+        </w:rPr>
+        <w:t xml:space="preserve"> is for simulating a storage environment during testing without interfering with any actual stored user data written by the actual Storage class.</w:t>
+      </w:r>
+    </w:p>
+    <w:p>
+      <w:pPr>
+        <w:rPr>
+          <w:lang w:val="en-US"/>
+        </w:rPr>
+      </w:pPr>
+      <w:r>
+        <w:rPr>
+          <w:lang w:val="en-US"/>
+        </w:rPr>
+        <w:t xml:space="preserve">All method testing code should go under </w:t>
+      </w:r>
+      <w:r>
+        <w:rPr>
+          <w:rFonts w:ascii="Courier New" w:hAnsi="Courier New" w:cs="Courier New"/>
+          <w:lang w:val="en-US"/>
+        </w:rPr>
+        <w:t>public</w:t>
+      </w:r>
+      <w:r>
+        <w:rPr>
+          <w:lang w:val="en-US"/>
+        </w:rPr>
+        <w:t xml:space="preserve"> within </w:t>
+      </w:r>
+      <w:r>
+        <w:rPr>
+          <w:rFonts w:ascii="Courier New" w:hAnsi="Courier New" w:cs="Courier New"/>
+          <w:lang w:val="en-US"/>
+        </w:rPr>
+        <w:t>TEST_CLASS()</w:t>
+      </w:r>
+      <w:r>
+        <w:rPr>
+          <w:lang w:val="en-US"/>
+        </w:rPr>
+        <w:t>.</w:t>
+      </w:r>
+    </w:p>
+    <w:p>
+      <w:pPr>
+        <w:rPr>
+          <w:lang w:val="en-US"/>
+        </w:rPr>
+      </w:pPr>
+    </w:p>
+    <w:p>
+      <w:pPr>
         <w:pStyle w:val="Heading2"/>
         <w:rPr>
           <w:lang w:val="en-US"/>
@@ -9061,7 +9349,7 @@
         </w:rPr>
         <w:t xml:space="preserve"> </w:t>
       </w:r>
-      <w:bookmarkStart w:id="24" w:name="_Toc385190805"/>
+      <w:bookmarkStart w:id="24" w:name="_Toc385192345"/>
       <w:r>
         <w:rPr>
           <w:lang w:val="en-US"/>
@@ -9072,61 +9360,40 @@
         <w:rPr>
           <w:lang w:val="en-US"/>
         </w:rPr>
-        <w:t>.2</w:t>
+        <w:t>.3</w:t>
       </w:r>
       <w:r>
         <w:rPr>
           <w:lang w:val="en-US"/>
         </w:rPr>
         <w:tab/>
-        <w:t xml:space="preserve">Sample Test – </w:t>
-      </w:r>
-      <w:r>
-        <w:rPr>
-          <w:lang w:val="en-US"/>
-        </w:rPr>
-        <w:t>Setting Up</w:t>
+        <w:t>Testing a Method</w:t>
       </w:r>
       <w:bookmarkEnd w:id="24"/>
     </w:p>
     <w:p>
       <w:pPr>
         <w:rPr>
-          <w:rFonts w:cstheme="minorHAnsi"/>
-          <w:lang w:val="en-US"/>
-        </w:rPr>
-      </w:pPr>
-      <w:r>
-        <w:rPr>
-          <w:lang w:val="en-US"/>
-        </w:rPr>
-        <w:t xml:space="preserve">The class that creates a test environment has already been set up. </w:t>
-      </w:r>
-      <w:r>
-        <w:rPr>
-          <w:lang w:val="en-US"/>
-        </w:rPr>
-        <w:t>A</w:t>
-      </w:r>
-      <w:r>
-        <w:rPr>
-          <w:lang w:val="en-US"/>
-        </w:rPr>
-        <w:t>ll test cases for a particular class should be written in a file named &lt;ClassName&gt;</w:t>
-      </w:r>
-      <w:r>
-        <w:rPr>
-          <w:rFonts w:ascii="Courier New" w:hAnsi="Courier New" w:cs="Courier New"/>
-          <w:lang w:val="en-US"/>
-        </w:rPr>
-        <w:t>Tests.cpp</w:t>
-      </w:r>
-      <w:r>
-        <w:rPr>
-          <w:rFonts w:cstheme="minorHAnsi"/>
-          <w:lang w:val="en-US"/>
-        </w:rPr>
-        <w:t>. If you are testing a new method written in an existing class, skip to Section 4.3.</w:t>
+          <w:lang w:val="en-US"/>
+        </w:rPr>
+      </w:pPr>
+      <w:r>
+        <w:rPr>
+          <w:lang w:val="en-US"/>
+        </w:rPr>
+        <w:t>Adding a new method to test another method is fairly straightforward</w:t>
+      </w:r>
+      <w:r>
+        <w:rPr>
+          <w:lang w:val="en-US"/>
+        </w:rPr>
+        <w:t>. In this example you will write a method that tests the previously written Foo command.</w:t>
+      </w:r>
+      <w:r>
+        <w:rPr>
+          <w:lang w:val="en-US"/>
+        </w:rPr>
+        <w:t xml:space="preserve"> The basic objective is to test that a method returns the right output when given a particular input.</w:t>
       </w:r>
     </w:p>
     <w:p>
@@ -9139,85 +9406,20 @@
         <w:rPr>
           <w:lang w:val="en-US"/>
         </w:rPr>
-        <w:t xml:space="preserve">The test class should be set up similarly to </w:t>
+        <w:t xml:space="preserve">If you need to simulate a command entry, use </w:t>
       </w:r>
       <w:r>
         <w:rPr>
           <w:rFonts w:ascii="Courier New" w:hAnsi="Courier New" w:cs="Courier New"/>
           <w:lang w:val="en-US"/>
         </w:rPr>
-        <w:t>TasukeTests.cpp</w:t>
-      </w:r>
-      <w:r>
-        <w:rPr>
-          <w:rFonts w:cstheme="minorHAnsi"/>
-          <w:lang w:val="en-US"/>
-        </w:rPr>
-        <w:t>, which we will use as a sample</w:t>
-      </w:r>
-      <w:r>
-        <w:rPr>
-          <w:lang w:val="en-US"/>
-        </w:rPr>
-        <w:t xml:space="preserve">. Ensure that your new test class includes the same header files and uses the same namespace as that. It should also have the same namespace </w:t>
-      </w:r>
-      <w:r>
-        <w:rPr>
-          <w:rFonts w:ascii="Courier New" w:hAnsi="Courier New" w:cs="Courier New"/>
-          <w:lang w:val="en-US"/>
-        </w:rPr>
-        <w:t>UnitTest</w:t>
-      </w:r>
-      <w:r>
-        <w:rPr>
-          <w:lang w:val="en-US"/>
-        </w:rPr>
-        <w:t>.</w:t>
-      </w:r>
-      <w:r>
-        <w:rPr>
-          <w:lang w:val="en-US"/>
-        </w:rPr>
-        <w:t xml:space="preserve"> Replace references to the </w:t>
-      </w:r>
-      <w:r>
-        <w:rPr>
-          <w:rFonts w:ascii="Courier New" w:hAnsi="Courier New" w:cs="Courier New"/>
-          <w:lang w:val="en-US"/>
-        </w:rPr>
-        <w:t>Tasuke</w:t>
-      </w:r>
-      <w:r>
-        <w:rPr>
-          <w:lang w:val="en-US"/>
-        </w:rPr>
-        <w:t xml:space="preserve"> class with the class you want to test as appropriate. Your test class should also have </w:t>
-      </w:r>
-      <w:r>
-        <w:rPr>
-          <w:rFonts w:ascii="Courier New" w:hAnsi="Courier New" w:cs="Courier New"/>
-          <w:lang w:val="en-US"/>
-        </w:rPr>
-        <w:t>TEST_MODULE_INITIALIZE</w:t>
-      </w:r>
-      <w:r>
-        <w:rPr>
-          <w:lang w:val="en-US"/>
-        </w:rPr>
-        <w:t xml:space="preserve"> and </w:t>
-      </w:r>
-      <w:r>
-        <w:rPr>
-          <w:rFonts w:ascii="Courier New" w:hAnsi="Courier New" w:cs="Courier New"/>
-          <w:lang w:val="en-US"/>
-        </w:rPr>
-        <w:t>TEST_MODULE_CLEANUP</w:t>
-      </w:r>
-      <w:r>
-        <w:rPr>
-          <w:lang w:val="en-US"/>
-        </w:rPr>
-        <w:t>.</w:t>
+        <w:t>Tasuke::instance().runCommand(“command”);</w:t>
+      </w:r>
+      <w:r>
+        <w:rPr>
+          <w:lang w:val="en-US"/>
+        </w:rPr>
+        <w:t xml:space="preserve"> to simulate a command as though it were typed from the user interface.</w:t>
       </w:r>
     </w:p>
     <w:p>
@@ -9230,70 +9432,30 @@
         <w:rPr>
           <w:lang w:val="en-US"/>
         </w:rPr>
-        <w:t xml:space="preserve">Note that </w:t>
+        <w:t xml:space="preserve">All tests should be written with </w:t>
       </w:r>
       <w:r>
         <w:rPr>
           <w:rFonts w:ascii="Courier New" w:hAnsi="Courier New" w:cs="Courier New"/>
           <w:lang w:val="en-US"/>
         </w:rPr>
-        <w:t>StorageStub</w:t>
-      </w:r>
-      <w:r>
-        <w:rPr>
-          <w:lang w:val="en-US"/>
-        </w:rPr>
-        <w:t xml:space="preserve"> is for simulating a storage environment during testing without interfering with any actual stored user data written by the actual Storage class.</w:t>
+        <w:t>Assert</w:t>
+      </w:r>
+      <w:r>
+        <w:rPr>
+          <w:lang w:val="en-US"/>
+        </w:rPr>
+        <w:t>s</w:t>
+      </w:r>
+      <w:r>
+        <w:rPr>
+          <w:lang w:val="en-US"/>
+        </w:rPr>
+        <w:t xml:space="preserve"> provided for by the namespace, and all tests should be given a name that describes the purpose of the task, prefixed with the name of the class being tested.</w:t>
       </w:r>
     </w:p>
     <w:p>
       <w:pPr>
-        <w:rPr>
-          <w:lang w:val="en-US"/>
-        </w:rPr>
-      </w:pPr>
-      <w:r>
-        <w:rPr>
-          <w:lang w:val="en-US"/>
-        </w:rPr>
-        <w:t xml:space="preserve">All method testing code should go under </w:t>
-      </w:r>
-      <w:r>
-        <w:rPr>
-          <w:rFonts w:ascii="Courier New" w:hAnsi="Courier New" w:cs="Courier New"/>
-          <w:lang w:val="en-US"/>
-        </w:rPr>
-        <w:t>public</w:t>
-      </w:r>
-      <w:r>
-        <w:rPr>
-          <w:lang w:val="en-US"/>
-        </w:rPr>
-        <w:t xml:space="preserve"> within </w:t>
-      </w:r>
-      <w:r>
-        <w:rPr>
-          <w:rFonts w:ascii="Courier New" w:hAnsi="Courier New" w:cs="Courier New"/>
-          <w:lang w:val="en-US"/>
-        </w:rPr>
-        <w:t>TEST_CLASS()</w:t>
-      </w:r>
-      <w:r>
-        <w:rPr>
-          <w:lang w:val="en-US"/>
-        </w:rPr>
-        <w:t>.</w:t>
-      </w:r>
-    </w:p>
-    <w:p>
-      <w:pPr>
-        <w:rPr>
-          <w:lang w:val="en-US"/>
-        </w:rPr>
-      </w:pPr>
-    </w:p>
-    <w:p>
-      <w:pPr>
         <w:pStyle w:val="Heading2"/>
         <w:rPr>
           <w:lang w:val="en-US"/>
@@ -9303,27 +9465,22 @@
         <w:rPr>
           <w:lang w:val="en-US"/>
         </w:rPr>
+        <w:lastRenderedPageBreak/>
         <w:t xml:space="preserve"> </w:t>
       </w:r>
-      <w:bookmarkStart w:id="25" w:name="_Toc385190806"/>
-      <w:r>
-        <w:rPr>
-          <w:lang w:val="en-US"/>
-        </w:rPr>
-        <w:t>5</w:t>
-      </w:r>
-      <w:r>
-        <w:rPr>
-          <w:lang w:val="en-US"/>
-        </w:rPr>
-        <w:t>.3</w:t>
+      <w:bookmarkStart w:id="25" w:name="_Toc385192346"/>
+      <w:r>
+        <w:rPr>
+          <w:lang w:val="en-US"/>
+        </w:rPr>
+        <w:t>5.4</w:t>
       </w:r>
       <w:r>
         <w:rPr>
           <w:lang w:val="en-US"/>
         </w:rPr>
         <w:tab/>
-        <w:t>Testing a Method</w:t>
+        <w:t>Running the Tests</w:t>
       </w:r>
       <w:bookmarkEnd w:id="25"/>
     </w:p>
@@ -9337,19 +9494,7 @@
         <w:rPr>
           <w:lang w:val="en-US"/>
         </w:rPr>
-        <w:t>Adding a new method to test another method is fairly straightforward</w:t>
-      </w:r>
-      <w:r>
-        <w:rPr>
-          <w:lang w:val="en-US"/>
-        </w:rPr>
-        <w:t>. In this example you will write a method that tests the previously written Foo command.</w:t>
-      </w:r>
-      <w:r>
-        <w:rPr>
-          <w:lang w:val="en-US"/>
-        </w:rPr>
-        <w:t xml:space="preserve"> The basic objective is to test that a method returns the right output when given a particular input.</w:t>
+        <w:t>To run the tests after you have written them, go to Test -&gt; Run -&gt; All Tests or simply press Ctrl+R followed by the A key.</w:t>
       </w:r>
     </w:p>
     <w:p>
@@ -9360,109 +9505,8 @@
       </w:pPr>
       <w:r>
         <w:rPr>
-          <w:lang w:val="en-US"/>
-        </w:rPr>
-        <w:t xml:space="preserve">If you need to simulate a command entry, use </w:t>
-      </w:r>
-      <w:r>
-        <w:rPr>
-          <w:rFonts w:ascii="Courier New" w:hAnsi="Courier New" w:cs="Courier New"/>
-          <w:lang w:val="en-US"/>
-        </w:rPr>
-        <w:t>Tasuke::instance().runCommand(“command”);</w:t>
-      </w:r>
-      <w:r>
-        <w:rPr>
-          <w:lang w:val="en-US"/>
-        </w:rPr>
-        <w:t xml:space="preserve"> to simulate a command as though it were typed from the user interface.</w:t>
-      </w:r>
-    </w:p>
-    <w:p>
-      <w:pPr>
-        <w:rPr>
-          <w:lang w:val="en-US"/>
-        </w:rPr>
-      </w:pPr>
-      <w:r>
-        <w:rPr>
-          <w:lang w:val="en-US"/>
-        </w:rPr>
-        <w:t xml:space="preserve">All tests should be written with </w:t>
-      </w:r>
-      <w:r>
-        <w:rPr>
-          <w:rFonts w:ascii="Courier New" w:hAnsi="Courier New" w:cs="Courier New"/>
-          <w:lang w:val="en-US"/>
-        </w:rPr>
-        <w:t>Assert</w:t>
-      </w:r>
-      <w:r>
-        <w:rPr>
-          <w:lang w:val="en-US"/>
-        </w:rPr>
-        <w:t>s</w:t>
-      </w:r>
-      <w:r>
-        <w:rPr>
-          <w:lang w:val="en-US"/>
-        </w:rPr>
-        <w:t xml:space="preserve"> provided for by the namespace, and all tests should be given a name that describes the purpose of the task, prefixed with the name of the class being tested.</w:t>
-      </w:r>
-    </w:p>
-    <w:p>
-      <w:pPr>
-        <w:pStyle w:val="Heading2"/>
-        <w:rPr>
-          <w:lang w:val="en-US"/>
-        </w:rPr>
-      </w:pPr>
-      <w:r>
-        <w:rPr>
-          <w:lang w:val="en-US"/>
-        </w:rPr>
-        <w:lastRenderedPageBreak/>
-        <w:t xml:space="preserve"> </w:t>
-      </w:r>
-      <w:bookmarkStart w:id="26" w:name="_Toc385190807"/>
-      <w:r>
-        <w:rPr>
-          <w:lang w:val="en-US"/>
-        </w:rPr>
-        <w:t>5.4</w:t>
-      </w:r>
-      <w:r>
-        <w:rPr>
-          <w:lang w:val="en-US"/>
-        </w:rPr>
-        <w:tab/>
-        <w:t>Running the Tests</w:t>
-      </w:r>
-      <w:bookmarkEnd w:id="26"/>
-    </w:p>
-    <w:p>
-      <w:pPr>
-        <w:rPr>
-          <w:lang w:val="en-US"/>
-        </w:rPr>
-      </w:pPr>
-      <w:r>
-        <w:rPr>
-          <w:lang w:val="en-US"/>
-        </w:rPr>
-        <w:t>To run the tests after you have written them, go to Test -&gt; Run -&gt; All Tests or simply press Ctrl+R followed by the A key.</w:t>
-      </w:r>
-    </w:p>
-    <w:p>
-      <w:pPr>
-        <w:rPr>
-          <w:lang w:val="en-US"/>
-        </w:rPr>
-      </w:pPr>
-      <w:r>
-        <w:rPr>
           <w:noProof/>
-          <w:lang w:val="en-US"/>
+          <w:lang w:val="en-GB"/>
         </w:rPr>
         <w:drawing>
           <wp:inline distT="0" distB="0" distL="0" distR="0">
@@ -9529,7 +9573,7 @@
       <w:r>
         <w:rPr>
           <w:noProof/>
-          <w:lang w:val="en-US"/>
+          <w:lang w:val="en-GB"/>
         </w:rPr>
         <w:drawing>
           <wp:inline distT="0" distB="0" distL="0" distR="0">
@@ -9621,7 +9665,7 @@
           <w:lang w:val="en-US"/>
         </w:rPr>
       </w:pPr>
-      <w:bookmarkStart w:id="27" w:name="_Toc385190808"/>
+      <w:bookmarkStart w:id="26" w:name="_Toc385192347"/>
       <w:r>
         <w:rPr>
           <w:lang w:val="en-US"/>
@@ -9653,7 +9697,7 @@
         </w:rPr>
         <w:t xml:space="preserve"> and Known Issues</w:t>
       </w:r>
-      <w:bookmarkEnd w:id="27"/>
+      <w:bookmarkEnd w:id="26"/>
     </w:p>
     <w:p>
       <w:pPr>
@@ -10051,7 +10095,7 @@
           <w:lang w:val="en-US"/>
         </w:rPr>
       </w:pPr>
-      <w:bookmarkStart w:id="28" w:name="_Toc385190809"/>
+      <w:bookmarkStart w:id="27" w:name="_Toc385192348"/>
       <w:r>
         <w:rPr>
           <w:lang w:val="en-US"/>
@@ -10070,51 +10114,51 @@
           <w:lang w:val="en-US"/>
         </w:rPr>
         <w:t>Appendices</w:t>
+      </w:r>
+      <w:bookmarkEnd w:id="27"/>
+    </w:p>
+    <w:p>
+      <w:pPr>
+        <w:pStyle w:val="Heading2"/>
+        <w:rPr>
+          <w:sz w:val="32"/>
+        </w:rPr>
+      </w:pPr>
+      <w:r>
+        <w:rPr>
+          <w:sz w:val="32"/>
+        </w:rPr>
+        <w:t xml:space="preserve"> </w:t>
+      </w:r>
+      <w:bookmarkStart w:id="28" w:name="_Toc385192349"/>
+      <w:r>
+        <w:rPr>
+          <w:sz w:val="32"/>
+        </w:rPr>
+        <w:t>7</w:t>
+      </w:r>
+      <w:r>
+        <w:rPr>
+          <w:sz w:val="32"/>
+        </w:rPr>
+        <w:t>.1</w:t>
+      </w:r>
+      <w:r>
+        <w:rPr>
+          <w:sz w:val="32"/>
+        </w:rPr>
+        <w:tab/>
+      </w:r>
+      <w:r>
+        <w:rPr>
+          <w:sz w:val="32"/>
+        </w:rPr>
+        <w:t>Sequence Diagrams</w:t>
       </w:r>
       <w:bookmarkEnd w:id="28"/>
     </w:p>
     <w:p>
       <w:pPr>
-        <w:pStyle w:val="Heading2"/>
-        <w:rPr>
-          <w:sz w:val="32"/>
-        </w:rPr>
-      </w:pPr>
-      <w:r>
-        <w:rPr>
-          <w:sz w:val="32"/>
-        </w:rPr>
-        <w:t xml:space="preserve"> </w:t>
-      </w:r>
-      <w:bookmarkStart w:id="29" w:name="_Toc385190810"/>
-      <w:r>
-        <w:rPr>
-          <w:sz w:val="32"/>
-        </w:rPr>
-        <w:t>7</w:t>
-      </w:r>
-      <w:r>
-        <w:rPr>
-          <w:sz w:val="32"/>
-        </w:rPr>
-        <w:t>.1</w:t>
-      </w:r>
-      <w:r>
-        <w:rPr>
-          <w:sz w:val="32"/>
-        </w:rPr>
-        <w:tab/>
-      </w:r>
-      <w:r>
-        <w:rPr>
-          <w:sz w:val="32"/>
-        </w:rPr>
-        <w:t>Sequence Diagrams</w:t>
-      </w:r>
-      <w:bookmarkEnd w:id="29"/>
-    </w:p>
-    <w:p>
-      <w:pPr>
         <w:keepNext/>
         <w:jc w:val="center"/>
       </w:pPr>
@@ -10122,7 +10166,7 @@
         <w:rPr>
           <w:rFonts w:cs="Courier New"/>
           <w:noProof/>
-          <w:lang w:val="en-US"/>
+          <w:lang w:val="en-GB"/>
         </w:rPr>
         <w:drawing>
           <wp:inline distT="0" distB="0" distL="0" distR="0" wp14:anchorId="74026857" wp14:editId="1B69C765">
@@ -10202,7 +10246,7 @@
       <w:r>
         <w:rPr>
           <w:noProof/>
-          <w:lang w:val="en-US"/>
+          <w:lang w:val="en-GB"/>
         </w:rPr>
         <w:lastRenderedPageBreak/>
         <w:drawing>
@@ -10289,7 +10333,7 @@
         </w:rPr>
         <w:t xml:space="preserve"> </w:t>
       </w:r>
-      <w:bookmarkStart w:id="30" w:name="_Toc385190811"/>
+      <w:bookmarkStart w:id="29" w:name="_Toc385192350"/>
       <w:r>
         <w:rPr>
           <w:sz w:val="32"/>
@@ -10320,7 +10364,7 @@
         </w:rPr>
         <w:t>Application Programming Interface (API)</w:t>
       </w:r>
-      <w:bookmarkEnd w:id="30"/>
+      <w:bookmarkEnd w:id="29"/>
     </w:p>
     <w:p>
       <w:pPr>
@@ -15693,13 +15737,9 @@
       </w:tr>
     </w:tbl>
     <w:p>
-      <w:pPr>
-        <w:rPr>
-          <w:lang w:val="en-US"/>
-        </w:rPr>
-      </w:pPr>
+      <w:bookmarkStart w:id="30" w:name="_GoBack"/>
+      <w:bookmarkEnd w:id="30"/>
     </w:p>
-    <w:p/>
     <w:p>
       <w:pPr>
         <w:pStyle w:val="Heading0"/>
@@ -16576,7 +16616,6 @@
                 <w:rFonts w:ascii="Courier New" w:hAnsi="Courier New" w:cs="Courier New"/>
                 <w:lang w:val="en-US"/>
               </w:rPr>
-              <w:lastRenderedPageBreak/>
               <w:t>HotKeyThread.cpp</w:t>
             </w:r>
           </w:p>
@@ -16613,6 +16652,7 @@
                 <w:rFonts w:ascii="Courier New" w:hAnsi="Courier New" w:cs="Courier New"/>
                 <w:lang w:val="en-US"/>
               </w:rPr>
+              <w:lastRenderedPageBreak/>
               <w:t>InputWindow.cpp</w:t>
             </w:r>
           </w:p>
@@ -17713,7 +17753,7 @@
           <w:rPr>
             <w:noProof/>
           </w:rPr>
-          <w:t>14</w:t>
+          <w:t>27</w:t>
         </w:r>
         <w:r>
           <w:rPr>
@@ -24962,7 +25002,7 @@
 </file>
 
 <file path=customXml/itemProps1.xml><?xml version="1.0" encoding="utf-8"?>
-<ds:datastoreItem xmlns:ds="http://schemas.openxmlformats.org/officeDocument/2006/customXml" ds:itemID="{AD24DF40-1305-4CD8-8414-1DFE5F694CE7}">
+<ds:datastoreItem xmlns:ds="http://schemas.openxmlformats.org/officeDocument/2006/customXml" ds:itemID="{F4C740E9-5560-472C-B6F7-E1B6317CED10}">
   <ds:schemaRefs>
     <ds:schemaRef ds:uri="http://schemas.openxmlformats.org/officeDocument/2006/bibliography"/>
   </ds:schemaRefs>

</xml_diff>